<commit_message>
added title + abstract
</commit_message>
<xml_diff>
--- a/manuscript/manuscript.docx
+++ b/manuscript/manuscript.docx
@@ -5,7 +5,268 @@
     <w:p>
       <w:pPr>
         <w:pStyle w:val="FirstParagraph"/>
+        <w:rPr>
+          <w:ins w:id="0" w:author="Anton Olsson Collentine" w:date="2023-06-08T22:46:00Z"/>
+        </w:rPr>
       </w:pPr>
+      <w:ins w:id="1" w:author="Anton Olsson Collentine" w:date="2023-06-08T22:10:00Z">
+        <w:r>
+          <w:t xml:space="preserve">Title: </w:t>
+        </w:r>
+      </w:ins>
+    </w:p>
+    <w:p>
+      <w:pPr>
+        <w:pStyle w:val="FirstParagraph"/>
+        <w:rPr>
+          <w:ins w:id="2" w:author="Anton Olsson Collentine" w:date="2023-06-08T22:11:00Z"/>
+        </w:rPr>
+      </w:pPr>
+      <w:ins w:id="3" w:author="Anton Olsson Collentine" w:date="2023-06-08T22:10:00Z">
+        <w:r>
+          <w:t>“Unreliabl</w:t>
+        </w:r>
+      </w:ins>
+      <w:ins w:id="4" w:author="Anton Olsson Collentine" w:date="2023-06-08T22:11:00Z">
+        <w:r>
+          <w:t xml:space="preserve">e heterogeneity: why most meta-analyses in psychology are likely to underestimate </w:t>
+        </w:r>
+        <w:proofErr w:type="gramStart"/>
+        <w:r>
+          <w:t>heterogeneity</w:t>
+        </w:r>
+        <w:proofErr w:type="gramEnd"/>
+        <w:r>
+          <w:t>”</w:t>
+        </w:r>
+      </w:ins>
+    </w:p>
+    <w:p>
+      <w:pPr>
+        <w:pStyle w:val="FirstParagraph"/>
+        <w:rPr>
+          <w:ins w:id="5" w:author="Anton Olsson Collentine" w:date="2023-06-08T22:17:00Z"/>
+        </w:rPr>
+      </w:pPr>
+    </w:p>
+    <w:p>
+      <w:pPr>
+        <w:pStyle w:val="FirstParagraph"/>
+        <w:rPr>
+          <w:ins w:id="6" w:author="Anton Olsson Collentine" w:date="2023-06-08T22:16:00Z"/>
+        </w:rPr>
+      </w:pPr>
+      <w:proofErr w:type="gramStart"/>
+      <w:ins w:id="7" w:author="Anton Olsson Collentine" w:date="2023-06-08T22:43:00Z">
+        <w:r>
+          <w:t>.</w:t>
+        </w:r>
+      </w:ins>
+      <w:ins w:id="8" w:author="Anton Olsson Collentine" w:date="2023-06-08T22:13:00Z">
+        <w:r>
+          <w:t>Abstract</w:t>
+        </w:r>
+        <w:proofErr w:type="gramEnd"/>
+        <w:r>
+          <w:t>:</w:t>
+        </w:r>
+      </w:ins>
+      <w:ins w:id="9" w:author="Anton Olsson Collentine" w:date="2023-06-08T22:16:00Z">
+        <w:r>
+          <w:t xml:space="preserve"> </w:t>
+        </w:r>
+      </w:ins>
+    </w:p>
+    <w:p>
+      <w:pPr>
+        <w:pStyle w:val="FirstParagraph"/>
+        <w:rPr>
+          <w:ins w:id="10" w:author="Anton Olsson Collentine" w:date="2023-06-08T22:16:00Z"/>
+        </w:rPr>
+      </w:pPr>
+      <w:ins w:id="11" w:author="Anton Olsson Collentine" w:date="2023-06-08T22:16:00Z">
+        <w:r>
+          <w:t xml:space="preserve">One of the main purposes of meta-analysis is to estimate heterogeneity of effect sizes. </w:t>
+        </w:r>
+      </w:ins>
+      <w:ins w:id="12" w:author="Anton Olsson Collentine" w:date="2023-06-08T22:24:00Z">
+        <w:r>
+          <w:t>The quality o</w:t>
+        </w:r>
+      </w:ins>
+      <w:ins w:id="13" w:author="Anton Olsson Collentine" w:date="2023-06-08T22:25:00Z">
+        <w:r>
+          <w:t>f meta-analytic estimates depends in large part on the quality of evidence in primary studies, yet t</w:t>
+        </w:r>
+      </w:ins>
+      <w:ins w:id="14" w:author="Anton Olsson Collentine" w:date="2023-06-08T22:18:00Z">
+        <w:r>
+          <w:t xml:space="preserve">here exist broad concerns that </w:t>
+        </w:r>
+      </w:ins>
+      <w:ins w:id="15" w:author="Anton Olsson Collentine" w:date="2023-06-08T22:21:00Z">
+        <w:r>
+          <w:t>proper</w:t>
+        </w:r>
+      </w:ins>
+      <w:ins w:id="16" w:author="Anton Olsson Collentine" w:date="2023-06-08T22:19:00Z">
+        <w:r>
+          <w:t xml:space="preserve"> measurement</w:t>
+        </w:r>
+      </w:ins>
+      <w:ins w:id="17" w:author="Anton Olsson Collentine" w:date="2023-06-08T22:21:00Z">
+        <w:r>
+          <w:t xml:space="preserve"> tends to be neglected in much of psychological </w:t>
+        </w:r>
+      </w:ins>
+      <w:ins w:id="18" w:author="Anton Olsson Collentine" w:date="2023-06-08T22:25:00Z">
+        <w:r>
+          <w:t xml:space="preserve">primary </w:t>
+        </w:r>
+      </w:ins>
+      <w:ins w:id="19" w:author="Anton Olsson Collentine" w:date="2023-06-08T22:21:00Z">
+        <w:r>
+          <w:t>research</w:t>
+        </w:r>
+      </w:ins>
+      <w:ins w:id="20" w:author="Anton Olsson Collentine" w:date="2023-06-08T22:19:00Z">
+        <w:r>
+          <w:t xml:space="preserve">. </w:t>
+        </w:r>
+      </w:ins>
+      <w:ins w:id="21" w:author="Anton Olsson Collentine" w:date="2023-06-08T22:17:00Z">
+        <w:r>
+          <w:t>Such inattention to measurement can also bias heterogeneity estimates</w:t>
+        </w:r>
+      </w:ins>
+      <w:ins w:id="22" w:author="Anton Olsson Collentine" w:date="2023-06-08T22:19:00Z">
+        <w:r>
+          <w:t xml:space="preserve">. </w:t>
+        </w:r>
+      </w:ins>
+      <w:ins w:id="23" w:author="Anton Olsson Collentine" w:date="2023-06-08T22:28:00Z">
+        <w:r>
+          <w:t>W</w:t>
+        </w:r>
+        <w:r>
+          <w:t>e perform</w:t>
+        </w:r>
+      </w:ins>
+      <w:ins w:id="24" w:author="Anton Olsson Collentine" w:date="2023-06-08T22:30:00Z">
+        <w:r>
+          <w:t>ed</w:t>
+        </w:r>
+      </w:ins>
+      <w:ins w:id="25" w:author="Anton Olsson Collentine" w:date="2023-06-08T22:28:00Z">
+        <w:r>
+          <w:t xml:space="preserve"> a Monte-Carlo simulation study to </w:t>
+        </w:r>
+      </w:ins>
+      <w:ins w:id="26" w:author="Anton Olsson Collentine" w:date="2023-06-08T22:31:00Z">
+        <w:r>
+          <w:t>examine</w:t>
+        </w:r>
+      </w:ins>
+      <w:ins w:id="27" w:author="Anton Olsson Collentine" w:date="2023-06-08T22:28:00Z">
+        <w:r>
+          <w:t xml:space="preserve"> the expected bias in heterogeneity estimates due to unreliability in primary studies. </w:t>
+        </w:r>
+      </w:ins>
+      <w:ins w:id="28" w:author="Anton Olsson Collentine" w:date="2023-06-08T22:30:00Z">
+        <w:r>
+          <w:t>Although unreliability in primary studies can both inflate an</w:t>
+        </w:r>
+      </w:ins>
+      <w:ins w:id="29" w:author="Anton Olsson Collentine" w:date="2023-06-08T22:31:00Z">
+        <w:r>
+          <w:t xml:space="preserve">d suppress heterogeneity, </w:t>
+        </w:r>
+      </w:ins>
+      <w:ins w:id="30" w:author="Anton Olsson Collentine" w:date="2023-06-08T22:32:00Z">
+        <w:r>
+          <w:t>o</w:t>
+        </w:r>
+        <w:r>
+          <w:t>ur results indicate that under most circumstances</w:t>
+        </w:r>
+      </w:ins>
+      <w:ins w:id="31" w:author="Anton Olsson Collentine" w:date="2023-06-08T22:41:00Z">
+        <w:r>
+          <w:t xml:space="preserve"> </w:t>
+        </w:r>
+      </w:ins>
+      <w:ins w:id="32" w:author="Anton Olsson Collentine" w:date="2023-06-08T22:32:00Z">
+        <w:r>
+          <w:t>unreliability in primary studies leads to a severe underestimate of heterogeneity in meta-analyses.</w:t>
+        </w:r>
+        <w:r>
+          <w:t xml:space="preserve"> </w:t>
+        </w:r>
+      </w:ins>
+      <w:ins w:id="33" w:author="Anton Olsson Collentine" w:date="2023-06-08T22:36:00Z">
+        <w:r>
+          <w:t xml:space="preserve">For a typical effect size </w:t>
+        </w:r>
+      </w:ins>
+      <w:ins w:id="34" w:author="Anton Olsson Collentine" w:date="2023-06-08T22:37:00Z">
+        <w:r>
+          <w:t xml:space="preserve">heterogeneity can be expected to be underestimated by 15-60%, or more if average reliability in primary studies is below 0.6. </w:t>
+        </w:r>
+      </w:ins>
+      <w:ins w:id="35" w:author="Anton Olsson Collentine" w:date="2023-06-08T22:31:00Z">
+        <w:r>
+          <w:t>We observed a positive bias in heterogeneity estimates due to unreliability only under specific and arguably uncommon circumstances of (1) actual zero heterogeneity, particularly when mean effect sizes are large, or (2) combinations of very small true heterogeneity, large variance in primary study reliabilities, large mean effect sizes, and a limited number of primary studies.</w:t>
+        </w:r>
+      </w:ins>
+      <w:ins w:id="36" w:author="Anton Olsson Collentine" w:date="2023-06-08T22:39:00Z">
+        <w:r>
+          <w:t xml:space="preserve"> </w:t>
+        </w:r>
+      </w:ins>
+      <w:ins w:id="37" w:author="Anton Olsson Collentine" w:date="2023-06-08T22:44:00Z">
+        <w:r>
+          <w:t>T</w:t>
+        </w:r>
+        <w:r>
+          <w:t>he severity of the underestimation of heterogeneity could lead to meta-analyses in psychology missing relevant moderators and overgeneralizing outcomes. Unreliability appears to bring truly different effects closer together, thereby obscuring true differences between studies that could be relevant for theory, practice, and future research efforts</w:t>
+        </w:r>
+        <w:r>
+          <w:t xml:space="preserve">. </w:t>
+        </w:r>
+      </w:ins>
+      <w:ins w:id="38" w:author="Anton Olsson Collentine" w:date="2023-06-08T22:45:00Z">
+        <w:r>
+          <w:t>Research on concrete guidance to applied meta-analysts is urgently needed, as s</w:t>
+        </w:r>
+      </w:ins>
+      <w:ins w:id="39" w:author="Anton Olsson Collentine" w:date="2023-06-08T22:40:00Z">
+        <w:r>
+          <w:t>ophisticated methods for correcting measurement unreliability such as meta-analytic structural equation modeling (MASEM) are only applicable in exceptional cases and corrections based on classical test theory come with caveats and strong assumptions</w:t>
+        </w:r>
+      </w:ins>
+      <w:ins w:id="40" w:author="Anton Olsson Collentine" w:date="2023-06-08T22:42:00Z">
+        <w:r>
+          <w:t>.</w:t>
+        </w:r>
+      </w:ins>
+    </w:p>
+    <w:p>
+      <w:pPr>
+        <w:pStyle w:val="BodyText"/>
+        <w:rPr>
+          <w:ins w:id="41" w:author="Anton Olsson Collentine" w:date="2023-06-08T22:10:00Z"/>
+        </w:rPr>
+        <w:pPrChange w:id="42" w:author="Anton Olsson Collentine" w:date="2023-06-08T22:13:00Z">
+          <w:pPr>
+            <w:pStyle w:val="FirstParagraph"/>
+          </w:pPr>
+        </w:pPrChange>
+      </w:pPr>
+    </w:p>
+    <w:p>
+      <w:pPr>
+        <w:pStyle w:val="FirstParagraph"/>
+      </w:pPr>
       <w:r>
         <w:t>Estimating heterogeneity of effect sizes is usually considered the main purpose of meta-analysis</w:t>
       </w:r>
@@ -39,7 +300,7 @@
       <w:r>
         <w:t>1</w:t>
       </w:r>
-      <w:bookmarkStart w:id="0" w:name="_Hlk136434652"/>
+      <w:bookmarkStart w:id="43" w:name="_Hlk136434652"/>
       <w:r>
         <w:t xml:space="preserve">) sample, </w:t>
       </w:r>
@@ -70,7 +331,7 @@
       <w:r>
         <w:t xml:space="preserve">s </w:t>
       </w:r>
-      <w:bookmarkEnd w:id="0"/>
+      <w:bookmarkEnd w:id="43"/>
       <w:r>
         <w:t xml:space="preserve">(e.g., </w:t>
       </w:r>
@@ -122,7 +383,11 @@
         <w:t xml:space="preserve">a </w:t>
       </w:r>
       <w:r>
-        <w:t>meta-analysis from the true population effect size (under homogeneity) to the average of true subpopulation effect sizes (under heterogeneity). As such, estimating heterogeneity with minimal bias is of central importance to meta-analysis (for a more extensive discussion on the importance of heterogeneity, see Olsson Collentine et al., 2020; Simons, 2017).</w:t>
+        <w:t xml:space="preserve">meta-analysis from the true population effect size (under homogeneity) to the average of true subpopulation effect sizes (under heterogeneity). As </w:t>
+      </w:r>
+      <w:r>
+        <w:lastRenderedPageBreak/>
+        <w:t>such, estimating heterogeneity with minimal bias is of central importance to meta-analysis (for a more extensive discussion on the importance of heterogeneity, see Olsson Collentine et al., 2020; Simons, 2017).</w:t>
       </w:r>
     </w:p>
     <w:p>
@@ -259,7 +524,6 @@
         <w:pStyle w:val="BodyText"/>
       </w:pPr>
       <w:r>
-        <w:lastRenderedPageBreak/>
         <w:t xml:space="preserve">Meta-analyses in psychology rarely correct for unreliability in primary study measurements. </w:t>
       </w:r>
       <w:proofErr w:type="spellStart"/>
@@ -323,7 +587,11 @@
         <w:t>controversial (</w:t>
       </w:r>
       <w:r>
-        <w:t xml:space="preserve">for arguments spanning the last century, see Table 2 of LeBreton et al., 2017). On the one hand, correcting for unreliability is seen by some as conceptually problematic because it inflates effect size estimates to match a hypothetical and unachievable scenario of perfect measurement (e.g., Seymour, 1988; LeBreton et al., 2017). Systematically correcting for unreliability may also lead to </w:t>
+        <w:t xml:space="preserve">for arguments spanning the last century, see Table 2 of LeBreton et al., 2017). On the one hand, correcting for unreliability is seen by some as conceptually problematic because it inflates effect size estimates to match a </w:t>
+      </w:r>
+      <w:r>
+        <w:lastRenderedPageBreak/>
+        <w:t xml:space="preserve">hypothetical and unachievable scenario of perfect measurement (e.g., Seymour, 1988; LeBreton et al., 2017). Systematically correcting for unreliability may also lead to </w:t>
       </w:r>
       <w:r>
         <w:t xml:space="preserve">an </w:t>
@@ -432,7 +700,7 @@
       <w:pPr>
         <w:pStyle w:val="Heading2"/>
       </w:pPr>
-      <w:bookmarkStart w:id="1" w:name="X4ab900af5dd8ec82109520d241c4e793fa78e9a"/>
+      <w:bookmarkStart w:id="44" w:name="X4ab900af5dd8ec82109520d241c4e793fa78e9a"/>
       <w:r>
         <w:t xml:space="preserve">Bias in heterogeneity estimates due to </w:t>
       </w:r>
@@ -1067,11 +1335,11 @@
       <w:r>
         <w:t xml:space="preserve"> </w:t>
       </w:r>
-      <w:bookmarkStart w:id="2" w:name="_Int_Tonu7Su2"/>
+      <w:bookmarkStart w:id="45" w:name="_Int_Tonu7Su2"/>
       <w:r>
         <w:t>and</w:t>
       </w:r>
-      <w:bookmarkEnd w:id="2"/>
+      <w:bookmarkEnd w:id="45"/>
       <w:r>
         <w:t xml:space="preserve"> </w:t>
       </w:r>
@@ -1084,11 +1352,7 @@
         </m:r>
       </m:oMath>
       <w:r>
-        <w:t xml:space="preserve">. As such, correcting for unreliability is straightforward for product-moment correlations, but can also be done for other effect size types (Wiernick and Dahlke, 2020). A corrected correlation should also have its sampling </w:t>
-      </w:r>
-      <w:r>
-        <w:lastRenderedPageBreak/>
-        <w:t xml:space="preserve">variance corrected. This is inflated by a factor equal to the square of the reliabilities, such that if </w:t>
+        <w:t xml:space="preserve">. As such, correcting for unreliability is straightforward for product-moment correlations, but can also be done for other effect size types (Wiernick and Dahlke, 2020). A corrected correlation should also have its sampling variance corrected. This is inflated by a factor equal to the square of the reliabilities, such that if </w:t>
       </w:r>
       <m:oMath>
         <m:r>
@@ -1561,15 +1825,15 @@
       <w:r>
         <w:t xml:space="preserve"> multiplied by the distribution of </w:t>
       </w:r>
-      <w:bookmarkStart w:id="3" w:name="_Int_yJoYW3Qh"/>
+      <w:bookmarkStart w:id="46" w:name="_Int_yJoYW3Qh"/>
       <w:r>
         <w:t>reliabilities</w:t>
       </w:r>
-      <w:bookmarkEnd w:id="3"/>
+      <w:bookmarkEnd w:id="46"/>
       <w:r>
         <w:t xml:space="preserve"> across studies. That is, </w:t>
       </w:r>
-      <w:commentRangeStart w:id="4"/>
+      <w:commentRangeStart w:id="47"/>
       <m:oMath>
         <m:acc>
           <m:accPr>
@@ -1597,7 +1861,7 @@
           </w:rPr>
           <m:t>∼</m:t>
         </m:r>
-        <w:commentRangeEnd w:id="4"/>
+        <w:commentRangeEnd w:id="47"/>
         <m:r>
           <m:rPr>
             <m:sty m:val="p"/>
@@ -1605,7 +1869,7 @@
           <w:rPr>
             <w:rStyle w:val="CommentReference"/>
           </w:rPr>
-          <w:commentReference w:id="4"/>
+          <w:commentReference w:id="47"/>
         </m:r>
         <m:r>
           <w:rPr>
@@ -1904,8 +2168,8 @@
       <w:r>
         <w:t xml:space="preserve"> (if heterogeneity is expressed as standard deviation rather than variance). </w:t>
       </w:r>
-      <w:commentRangeStart w:id="5"/>
-      <w:commentRangeStart w:id="6"/>
+      <w:commentRangeStart w:id="48"/>
+      <w:commentRangeStart w:id="49"/>
       <w:r>
         <w:t xml:space="preserve">That is, variability in reliability across studies </w:t>
       </w:r>
@@ -1929,19 +2193,19 @@
       <w:r>
         <w:t xml:space="preserve"> the size of the true effect size.</w:t>
       </w:r>
-      <w:commentRangeEnd w:id="5"/>
+      <w:commentRangeEnd w:id="48"/>
       <w:r>
         <w:rPr>
           <w:rStyle w:val="CommentReference"/>
         </w:rPr>
-        <w:commentReference w:id="5"/>
-      </w:r>
-      <w:commentRangeEnd w:id="6"/>
+        <w:commentReference w:id="48"/>
+      </w:r>
+      <w:commentRangeEnd w:id="49"/>
       <w:r>
         <w:rPr>
           <w:rStyle w:val="CommentReference"/>
         </w:rPr>
-        <w:commentReference w:id="6"/>
+        <w:commentReference w:id="49"/>
       </w:r>
       <w:r>
         <w:t xml:space="preserve"> Table 1 illustrates this effect for three studies with differing reliability and zero true heterogeneity.</w:t>
@@ -2921,11 +3185,7 @@
         </m:d>
       </m:oMath>
       <w:r>
-        <w:t xml:space="preserve">. Because reliability lies between 0 – 1, under these conditions imperfect reliability implies </w:t>
-      </w:r>
-      <w:r>
-        <w:lastRenderedPageBreak/>
-        <w:t xml:space="preserve">that both the observed average effect size and the estimated heterogeneity will be less than their true value by a factor </w:t>
+        <w:t xml:space="preserve">. Because reliability lies between 0 – 1, under these conditions imperfect reliability implies that both the observed average effect size and the estimated heterogeneity will be less than their true value by a factor </w:t>
       </w:r>
       <m:oMath>
         <m:acc>
@@ -3137,7 +3397,7 @@
         </w:rPr>
         <w:t xml:space="preserve">Imperfect reliability </w:t>
       </w:r>
-      <w:commentRangeStart w:id="7"/>
+      <w:commentRangeStart w:id="50"/>
       <w:r>
         <w:rPr>
           <w:i/>
@@ -3159,12 +3419,12 @@
         </w:rPr>
         <w:t xml:space="preserve">heterogeneity </w:t>
       </w:r>
-      <w:commentRangeEnd w:id="7"/>
+      <w:commentRangeEnd w:id="50"/>
       <w:r>
         <w:rPr>
           <w:rStyle w:val="CommentReference"/>
         </w:rPr>
-        <w:commentReference w:id="7"/>
+        <w:commentReference w:id="50"/>
       </w:r>
     </w:p>
     <w:p>
@@ -3175,6 +3435,7 @@
         <w:rPr>
           <w:rStyle w:val="VerbatimChar"/>
         </w:rPr>
+        <w:lastRenderedPageBreak/>
         <w:t>[1] "Table 2 approximately here. Cannot be printed nicely to Word, see tables.pdf"</w:t>
       </w:r>
     </w:p>
@@ -3341,8 +3602,8 @@
       <w:pPr>
         <w:pStyle w:val="Heading1"/>
       </w:pPr>
-      <w:bookmarkStart w:id="8" w:name="methods"/>
-      <w:bookmarkEnd w:id="1"/>
+      <w:bookmarkStart w:id="51" w:name="methods"/>
+      <w:bookmarkEnd w:id="44"/>
       <w:r>
         <w:t>Methods</w:t>
       </w:r>
@@ -3383,7 +3644,7 @@
       <w:pPr>
         <w:pStyle w:val="Heading2"/>
       </w:pPr>
-      <w:bookmarkStart w:id="9" w:name="X6bf48ee62cfb4fa769919cee27a5137d6c836d7"/>
+      <w:bookmarkStart w:id="52" w:name="X6bf48ee62cfb4fa769919cee27a5137d6c836d7"/>
       <w:r>
         <w:t>Choice of effect size type for simulations</w:t>
       </w:r>
@@ -3401,11 +3662,7 @@
       </w:r>
       <w:proofErr w:type="gramEnd"/>
       <w:r>
-        <w:t xml:space="preserve"> and all can </w:t>
-      </w:r>
-      <w:r>
-        <w:lastRenderedPageBreak/>
-        <w:t xml:space="preserve">be corrected, either directly (standardized mean differences; </w:t>
+        <w:t xml:space="preserve"> and all can be corrected, either directly (standardized mean differences; </w:t>
       </w:r>
       <w:proofErr w:type="spellStart"/>
       <w:r>
@@ -3703,7 +3960,11 @@
         </m:r>
       </m:oMath>
       <w:r>
-        <w:t xml:space="preserve"> leads to less bias in average correlations (Schulze, 2007). However, estimating heterogeneity does not seem to have been the focus of most of the literature’s discussion of the appropriateness of the Fisher </w:t>
+        <w:t xml:space="preserve"> leads to less bias in </w:t>
+      </w:r>
+      <w:r>
+        <w:lastRenderedPageBreak/>
+        <w:t xml:space="preserve">average correlations (Schulze, 2007). However, estimating heterogeneity does not seem to have been the focus of most of the literature’s discussion of the appropriateness of the Fisher </w:t>
       </w:r>
       <m:oMath>
         <m:r>
@@ -4185,11 +4446,7 @@
         <w:t>followed by another</w:t>
       </w:r>
       <w:r>
-        <w:t xml:space="preserve"> </w:t>
-      </w:r>
-      <w:r>
-        <w:lastRenderedPageBreak/>
-        <w:t>transform</w:t>
+        <w:t xml:space="preserve"> transform</w:t>
       </w:r>
       <w:r>
         <w:t>ation</w:t>
@@ -4253,8 +4510,8 @@
       <w:pPr>
         <w:pStyle w:val="Heading2"/>
       </w:pPr>
-      <w:bookmarkStart w:id="10" w:name="meta-analytic-model"/>
-      <w:bookmarkEnd w:id="9"/>
+      <w:bookmarkStart w:id="53" w:name="meta-analytic-model"/>
+      <w:bookmarkEnd w:id="52"/>
       <w:r>
         <w:t>Meta-analytic model</w:t>
       </w:r>
@@ -4563,7 +4820,11 @@
       </w:r>
       <w:proofErr w:type="spellEnd"/>
       <w:r>
-        <w:t xml:space="preserve"> et al., 2010; Hunter and Schmidt, 2015, p. XX). Although the HV model is typically applied to Fisher </w:t>
+        <w:t xml:space="preserve"> et al., 2010; Hunter and Schmidt, 2015, </w:t>
+      </w:r>
+      <w:r>
+        <w:lastRenderedPageBreak/>
+        <w:t xml:space="preserve">p. XX). Although the HV model is typically applied to Fisher </w:t>
       </w:r>
       <m:oMath>
         <m:r>
@@ -4651,79 +4912,76 @@
         <w:t>.</w:t>
       </w:r>
       <w:r>
+        <w:t xml:space="preserve"> The Hunter and Schmidt (2015) model estimates heterogeneity as $\tau^2 = \sigma^2_r - \sigma^2_e$ where  $\sigma^2_r$ is the observed variance across correlations and $\sigma^2_e$ is the average sampling error variance across studies, computed as $ \frac{\Sigma[</w:t>
+      </w:r>
+      <w:proofErr w:type="spellStart"/>
+      <w:r>
+        <w:t>N_i</w:t>
+      </w:r>
+      <w:proofErr w:type="spellEnd"/>
+      <w:r>
+        <w:t xml:space="preserve"> \sigma^2_{</w:t>
+      </w:r>
+      <w:proofErr w:type="spellStart"/>
+      <w:r>
+        <w:t>ei</w:t>
+      </w:r>
+      <w:proofErr w:type="spellEnd"/>
+      <w:r>
+        <w:t xml:space="preserve">}]}{\Sigma </w:t>
+      </w:r>
+      <w:proofErr w:type="spellStart"/>
+      <w:r>
+        <w:t>N_i</w:t>
+      </w:r>
+      <w:proofErr w:type="spellEnd"/>
+      <w:r>
+        <w:t>}$ (p. 87, 2nd edition) and $\sigma^2_{</w:t>
+      </w:r>
+      <w:proofErr w:type="spellStart"/>
+      <w:r>
+        <w:t>ei</w:t>
+      </w:r>
+      <w:proofErr w:type="spellEnd"/>
+      <w:r>
+        <w:t xml:space="preserve">}$ is the usual sampling variance for the Pearson correlation but with $\rho$ replaced with the sample size weighted average correlation $\bar{r} = \frac{\Sigma </w:t>
+      </w:r>
+      <w:proofErr w:type="spellStart"/>
+      <w:r>
+        <w:t>n_i</w:t>
+      </w:r>
+      <w:proofErr w:type="spellEnd"/>
+      <w:r>
         <w:t xml:space="preserve"> </w:t>
       </w:r>
-      <w:r>
-        <w:t>The Hunter and Schmidt (2015) model estimates heterogeneity as $\tau^2 = \sigma^2_r - \sigma^2_e$ where  $\sigma^2_r$ is the observed variance across correlations and $\sigma^2_e$ is the average sampling error variance across studies, computed as $ \frac{\Sigma[</w:t>
-      </w:r>
       <w:proofErr w:type="spellStart"/>
       <w:r>
-        <w:t>N_i</w:t>
+        <w:t>r_i</w:t>
       </w:r>
       <w:proofErr w:type="spellEnd"/>
       <w:r>
-        <w:t xml:space="preserve"> \sigma^2_{</w:t>
+        <w:t xml:space="preserve">}{\Sigma </w:t>
       </w:r>
       <w:proofErr w:type="spellStart"/>
       <w:r>
-        <w:t>ei</w:t>
+        <w:t>n_i</w:t>
       </w:r>
       <w:proofErr w:type="spellEnd"/>
       <w:r>
-        <w:t xml:space="preserve">}]}{\Sigma </w:t>
+        <w:t>}$ instead of $</w:t>
       </w:r>
       <w:proofErr w:type="spellStart"/>
       <w:r>
-        <w:t>N_i</w:t>
+        <w:t>r_i</w:t>
       </w:r>
       <w:proofErr w:type="spellEnd"/>
       <w:r>
-        <w:t>}$ (p. 87, 2nd edition) and $\sigma^2_{</w:t>
-      </w:r>
-      <w:proofErr w:type="spellStart"/>
-      <w:r>
-        <w:t>ei</w:t>
-      </w:r>
-      <w:proofErr w:type="spellEnd"/>
-      <w:r>
-        <w:t xml:space="preserve">}$ is the usual sampling variance for the Pearson correlation but with $\rho$ replaced with the sample size weighted average correlation $\bar{r} = \frac{\Sigma </w:t>
-      </w:r>
-      <w:proofErr w:type="spellStart"/>
-      <w:r>
-        <w:t>n_i</w:t>
-      </w:r>
-      <w:proofErr w:type="spellEnd"/>
+        <w:t>$</w:t>
+      </w:r>
       <w:r>
         <w:t xml:space="preserve"> </w:t>
       </w:r>
-      <w:proofErr w:type="spellStart"/>
-      <w:r>
-        <w:t>r_i</w:t>
-      </w:r>
-      <w:proofErr w:type="spellEnd"/>
-      <w:r>
-        <w:t xml:space="preserve">}{\Sigma </w:t>
-      </w:r>
-      <w:proofErr w:type="spellStart"/>
-      <w:r>
-        <w:t>n_i</w:t>
-      </w:r>
-      <w:proofErr w:type="spellEnd"/>
-      <w:r>
-        <w:t>}$ instead of $</w:t>
-      </w:r>
-      <w:proofErr w:type="spellStart"/>
-      <w:r>
-        <w:t>r_i</w:t>
-      </w:r>
-      <w:proofErr w:type="spellEnd"/>
-      <w:r>
-        <w:t>$</w:t>
-      </w:r>
-      <w:r>
-        <w:t xml:space="preserve"> </w:t>
-      </w:r>
-      <w:commentRangeStart w:id="11"/>
+      <w:commentRangeStart w:id="54"/>
       <m:oMath>
         <m:sSup>
           <m:sSupPr>
@@ -4834,7 +5092,7 @@
             </m:r>
           </m:sup>
         </m:sSubSup>
-        <w:commentRangeEnd w:id="11"/>
+        <w:commentRangeEnd w:id="54"/>
         <m:r>
           <m:rPr>
             <m:sty m:val="p"/>
@@ -4842,7 +5100,7 @@
           <w:rPr>
             <w:rStyle w:val="CommentReference"/>
           </w:rPr>
-          <w:commentReference w:id="11"/>
+          <w:commentReference w:id="54"/>
         </m:r>
       </m:oMath>
       <w:r>
@@ -5148,8 +5406,8 @@
       <w:pPr>
         <w:pStyle w:val="Heading2"/>
       </w:pPr>
-      <w:bookmarkStart w:id="12" w:name="simulation-study-design"/>
-      <w:bookmarkEnd w:id="10"/>
+      <w:bookmarkStart w:id="55" w:name="simulation-study-design"/>
+      <w:bookmarkEnd w:id="53"/>
       <w:r>
         <w:t>Simulation study design</w:t>
       </w:r>
@@ -5198,7 +5456,7 @@
                     </pic:cNvPicPr>
                   </pic:nvPicPr>
                   <pic:blipFill>
-                    <a:blip r:embed="rId14"/>
+                    <a:blip r:embed="rId15"/>
                     <a:stretch>
                       <a:fillRect/>
                     </a:stretch>
@@ -6898,8 +7156,8 @@
       <w:pPr>
         <w:pStyle w:val="Heading2"/>
       </w:pPr>
-      <w:bookmarkStart w:id="13" w:name="parameter-values"/>
-      <w:bookmarkEnd w:id="12"/>
+      <w:bookmarkStart w:id="56" w:name="parameter-values"/>
+      <w:bookmarkEnd w:id="55"/>
       <w:r>
         <w:t>Parameter values</w:t>
       </w:r>
@@ -7014,7 +7272,7 @@
       <w:r>
         <w:t xml:space="preserve">ary results; </w:t>
       </w:r>
-      <w:hyperlink r:id="rId15" w:history="1">
+      <w:hyperlink r:id="rId16" w:history="1">
         <w:r>
           <w:rPr>
             <w:rStyle w:val="Hyperlink"/>
@@ -7417,16 +7675,16 @@
       <w:r>
         <w:t xml:space="preserve"> those used by Brannick et al. (2019) in their simulation study on the performance of different heterogeneity estimators after corrections for unreliability (they </w:t>
       </w:r>
-      <w:commentRangeStart w:id="14"/>
+      <w:commentRangeStart w:id="57"/>
       <w:r>
         <w:t xml:space="preserve">used $= $ </w:t>
       </w:r>
-      <w:commentRangeEnd w:id="14"/>
+      <w:commentRangeEnd w:id="57"/>
       <w:r>
         <w:rPr>
           <w:rStyle w:val="CommentReference"/>
         </w:rPr>
-        <w:commentReference w:id="14"/>
+        <w:commentReference w:id="57"/>
       </w:r>
       <w:r>
         <w:t>0, 0.08, 0.13, 0.2).</w:t>
@@ -8393,7 +8651,7 @@
       <w:r>
         <w:t xml:space="preserve"> and that effect size varies across studies because </w:t>
       </w:r>
-      <w:commentRangeStart w:id="15"/>
+      <w:commentRangeStart w:id="58"/>
       <w:r>
         <w:t xml:space="preserve">of </w:t>
       </w:r>
@@ -8408,12 +8666,12 @@
       <w:r>
         <w:t>&gt;0</w:t>
       </w:r>
-      <w:commentRangeEnd w:id="15"/>
+      <w:commentRangeEnd w:id="58"/>
       <w:r>
         <w:rPr>
           <w:rStyle w:val="CommentReference"/>
         </w:rPr>
-        <w:commentReference w:id="15"/>
+        <w:commentReference w:id="58"/>
       </w:r>
       <m:oMath>
         <m:r>
@@ -9187,9 +9445,9 @@
       <w:pPr>
         <w:pStyle w:val="Heading1"/>
       </w:pPr>
-      <w:bookmarkStart w:id="16" w:name="results"/>
-      <w:bookmarkEnd w:id="8"/>
-      <w:bookmarkEnd w:id="13"/>
+      <w:bookmarkStart w:id="59" w:name="results"/>
+      <w:bookmarkEnd w:id="51"/>
+      <w:bookmarkEnd w:id="56"/>
       <w:r>
         <w:lastRenderedPageBreak/>
         <w:t>Results</w:t>
@@ -9229,8 +9487,8 @@
       <w:r>
         <w:t xml:space="preserve"> due to average unreliability across all levels of heterogeneity in our primary analysis. </w:t>
       </w:r>
-      <w:commentRangeStart w:id="17"/>
-      <w:commentRangeStart w:id="18"/>
+      <w:commentRangeStart w:id="60"/>
+      <w:commentRangeStart w:id="61"/>
       <w:r>
         <w:t>For</w:t>
       </w:r>
@@ -9246,19 +9504,19 @@
       <w:r>
         <w:t>we report here only the condition with maximum variance in reliability (SD = 0.15</w:t>
       </w:r>
-      <w:commentRangeEnd w:id="17"/>
+      <w:commentRangeEnd w:id="60"/>
       <w:r>
         <w:rPr>
           <w:rStyle w:val="CommentReference"/>
         </w:rPr>
-        <w:commentReference w:id="17"/>
-      </w:r>
-      <w:commentRangeEnd w:id="18"/>
+        <w:commentReference w:id="60"/>
+      </w:r>
+      <w:commentRangeEnd w:id="61"/>
       <w:r>
         <w:rPr>
           <w:rStyle w:val="CommentReference"/>
         </w:rPr>
-        <w:commentReference w:id="18"/>
+        <w:commentReference w:id="61"/>
       </w:r>
       <w:r>
         <w:t>)</w:t>
@@ -9302,19 +9560,19 @@
       <w:r>
         <w:t xml:space="preserve">entail more severe underestimates of heterogeneity for larger effect sizes than those presented here </w:t>
       </w:r>
-      <w:commentRangeStart w:id="19"/>
+      <w:commentRangeStart w:id="62"/>
       <w:r>
         <w:t>(</w:t>
       </w:r>
       <w:r>
         <w:t>supplement XX</w:t>
       </w:r>
-      <w:commentRangeEnd w:id="19"/>
+      <w:commentRangeEnd w:id="62"/>
       <w:r>
         <w:rPr>
           <w:rStyle w:val="CommentReference"/>
         </w:rPr>
-        <w:commentReference w:id="19"/>
+        <w:commentReference w:id="62"/>
       </w:r>
       <w:r>
         <w:t>)</w:t>
@@ -9582,1118 +9840,6 @@
                 <pic:pic xmlns:pic="http://schemas.openxmlformats.org/drawingml/2006/picture">
                   <pic:nvPicPr>
                     <pic:cNvPr id="31" name="Picture" descr="../figures/z-r-hs-plot.png"/>
-                    <pic:cNvPicPr>
-                      <a:picLocks noChangeAspect="1" noChangeArrowheads="1"/>
-                    </pic:cNvPicPr>
-                  </pic:nvPicPr>
-                  <pic:blipFill>
-                    <a:blip r:embed="rId16"/>
-                    <a:stretch>
-                      <a:fillRect/>
-                    </a:stretch>
-                  </pic:blipFill>
-                  <pic:spPr bwMode="auto">
-                    <a:xfrm>
-                      <a:off x="0" y="0"/>
-                      <a:ext cx="5334000" cy="6146996"/>
-                    </a:xfrm>
-                    <a:prstGeom prst="rect">
-                      <a:avLst/>
-                    </a:prstGeom>
-                    <a:noFill/>
-                    <a:ln w="9525">
-                      <a:noFill/>
-                      <a:headEnd/>
-                      <a:tailEnd/>
-                    </a:ln>
-                  </pic:spPr>
-                </pic:pic>
-              </a:graphicData>
-            </a:graphic>
-          </wp:inline>
-        </w:drawing>
-      </w:r>
-    </w:p>
-    <w:p>
-      <w:pPr>
-        <w:pStyle w:val="BodyText"/>
-      </w:pPr>
-      <w:r>
-        <w:rPr>
-          <w:i/>
-          <w:iCs/>
-        </w:rPr>
-        <w:t>Figure 2.</w:t>
-      </w:r>
-      <w:r>
-        <w:t xml:space="preserve"> Unreliability in primary studies leads to a net negative bias when heterogeneity is positive. The x-axis indicates average effect size and the y-axis estimated heterogeneity in standard deviations. Columns indicate the nominal true heterogeneity standard deviation </w:t>
-      </w:r>
-      <m:oMath>
-        <m:r>
-          <w:rPr>
-            <w:rFonts w:ascii="Cambria Math" w:hAnsi="Cambria Math"/>
-          </w:rPr>
-          <m:t>τ</m:t>
-        </m:r>
-      </m:oMath>
-      <w:r>
-        <w:t xml:space="preserve">. Due to truncation in Pearson’s </w:t>
-      </w:r>
-      <m:oMath>
-        <m:r>
-          <w:rPr>
-            <w:rFonts w:ascii="Cambria Math" w:hAnsi="Cambria Math"/>
-          </w:rPr>
-          <m:t>r</m:t>
-        </m:r>
-      </m:oMath>
-      <w:r>
-        <w:t xml:space="preserve"> or translation to Fisher’s </w:t>
-      </w:r>
-      <m:oMath>
-        <m:r>
-          <w:rPr>
-            <w:rFonts w:ascii="Cambria Math" w:hAnsi="Cambria Math"/>
-          </w:rPr>
-          <m:t>z</m:t>
-        </m:r>
-      </m:oMath>
-      <w:r>
-        <w:t xml:space="preserve"> these values may differ from actual true heterogeneity standard deviation (black solid lines). Each dashed line correspond</w:t>
-      </w:r>
-      <w:r>
-        <w:t>s</w:t>
-      </w:r>
-      <w:r>
-        <w:t xml:space="preserve"> to an average reliability in primary studies. Standard deviation in reliability was 0.15. Code to reproduce figure: LINK.</w:t>
-      </w:r>
-    </w:p>
-    <w:p>
-      <w:pPr>
-        <w:pStyle w:val="BodyText"/>
-      </w:pPr>
-      <w:r>
-        <w:t xml:space="preserve">As expected, for zero heterogeneity (leftmost column Figure 2) we see an overestimate of heterogeneity that increases with </w:t>
-      </w:r>
-      <w:r>
-        <w:t>average</w:t>
-      </w:r>
-      <w:r>
-        <w:t xml:space="preserve"> </w:t>
-      </w:r>
-      <w:r>
-        <w:t xml:space="preserve">effect size. </w:t>
-      </w:r>
-      <w:r>
-        <w:t>G</w:t>
-      </w:r>
-      <w:r>
-        <w:t>enerally</w:t>
-      </w:r>
-      <w:r>
-        <w:t>,</w:t>
-      </w:r>
-      <w:r>
-        <w:t xml:space="preserve"> there are two sources</w:t>
-      </w:r>
-      <w:r>
-        <w:t xml:space="preserve"> that explain the</w:t>
-      </w:r>
-      <w:r>
-        <w:t xml:space="preserve"> </w:t>
-      </w:r>
-      <w:r>
-        <w:t xml:space="preserve">positive bias in the absence of </w:t>
-      </w:r>
-      <w:r>
-        <w:t xml:space="preserve">true </w:t>
-      </w:r>
-      <w:r>
-        <w:t>heterogeneity</w:t>
-      </w:r>
-      <w:r>
-        <w:t>, a</w:t>
-      </w:r>
-      <w:commentRangeStart w:id="20"/>
-      <w:r>
-        <w:t xml:space="preserve">lthough the use of </w:t>
-      </w:r>
-      <w:commentRangeStart w:id="21"/>
-      <w:r>
-        <w:t xml:space="preserve">Pearson’s </w:t>
-      </w:r>
-      <m:oMath>
-        <m:r>
-          <w:rPr>
-            <w:rFonts w:ascii="Cambria Math" w:hAnsi="Cambria Math"/>
-          </w:rPr>
-          <w:lastRenderedPageBreak/>
-          <m:t>r</m:t>
-        </m:r>
-      </m:oMath>
-      <w:r>
-        <w:rPr>
-          <w:rFonts w:eastAsiaTheme="minorEastAsia"/>
-        </w:rPr>
-        <w:t xml:space="preserve"> as the type of effect size</w:t>
-      </w:r>
-      <w:r>
-        <w:t xml:space="preserve"> additionally inflates heterogeneity estimates to a small degree due to the dependence between effect size and sampling variance (supplement XX), </w:t>
-      </w:r>
-      <w:commentRangeEnd w:id="20"/>
-      <w:r>
-        <w:rPr>
-          <w:rStyle w:val="CommentReference"/>
-        </w:rPr>
-        <w:commentReference w:id="20"/>
-      </w:r>
-      <w:commentRangeEnd w:id="21"/>
-      <w:r>
-        <w:rPr>
-          <w:rStyle w:val="CommentReference"/>
-        </w:rPr>
-        <w:commentReference w:id="21"/>
-      </w:r>
-      <w:r>
-        <w:t xml:space="preserve">. First, and the only </w:t>
-      </w:r>
-      <w:r>
-        <w:t xml:space="preserve">of these two </w:t>
-      </w:r>
-      <w:r>
-        <w:t xml:space="preserve">that applies when </w:t>
-      </w:r>
-      <m:oMath>
-        <m:r>
-          <w:rPr>
-            <w:rFonts w:ascii="Cambria Math" w:hAnsi="Cambria Math"/>
-          </w:rPr>
-          <m:t>μ</m:t>
-        </m:r>
-        <m:r>
-          <m:rPr>
-            <m:sty m:val="p"/>
-          </m:rPr>
-          <w:rPr>
-            <w:rFonts w:ascii="Cambria Math" w:hAnsi="Cambria Math"/>
-          </w:rPr>
-          <m:t>=</m:t>
-        </m:r>
-        <m:r>
-          <w:rPr>
-            <w:rFonts w:ascii="Cambria Math" w:hAnsi="Cambria Math"/>
-          </w:rPr>
-          <m:t>0</m:t>
-        </m:r>
-      </m:oMath>
-      <w:r>
-        <w:t xml:space="preserve">, </w:t>
-      </w:r>
-      <w:r>
-        <w:t>the heterogeneity estimate is inflated</w:t>
-      </w:r>
-      <w:r>
-        <w:t xml:space="preserve"> due to the truncation of negative heterogeneity estimates (</w:t>
-      </w:r>
-      <w:proofErr w:type="spellStart"/>
-      <w:r>
-        <w:t>Viechtbauer</w:t>
-      </w:r>
-      <w:proofErr w:type="spellEnd"/>
-      <w:r>
-        <w:t xml:space="preserve">, 2005). Second, there is </w:t>
-      </w:r>
-      <w:r>
-        <w:t xml:space="preserve">inflation </w:t>
-      </w:r>
-      <w:r>
-        <w:t>due to the variance in reliability</w:t>
-      </w:r>
-      <w:r>
-        <w:t xml:space="preserve"> across studies</w:t>
-      </w:r>
-      <w:r>
-        <w:t xml:space="preserve">. For example, for </w:t>
-      </w:r>
-      <m:oMath>
-        <m:r>
-          <w:rPr>
-            <w:rFonts w:ascii="Cambria Math" w:hAnsi="Cambria Math"/>
-          </w:rPr>
-          <m:t>mu</m:t>
-        </m:r>
-        <m:r>
-          <m:rPr>
-            <m:sty m:val="p"/>
-          </m:rPr>
-          <w:rPr>
-            <w:rFonts w:ascii="Cambria Math" w:hAnsi="Cambria Math"/>
-          </w:rPr>
-          <m:t>=</m:t>
-        </m:r>
-        <m:r>
-          <w:rPr>
-            <w:rFonts w:ascii="Cambria Math" w:hAnsi="Cambria Math"/>
-          </w:rPr>
-          <m:t>0.2</m:t>
-        </m:r>
-      </m:oMath>
-      <w:r>
-        <w:t xml:space="preserve"> (the closest value to the median correlation reported by Schäfer &amp; Schwarz) and </w:t>
-      </w:r>
-      <m:oMath>
-        <m:acc>
-          <m:accPr>
-            <m:chr m:val="‾"/>
-            <m:ctrlPr>
-              <w:rPr>
-                <w:rFonts w:ascii="Cambria Math" w:hAnsi="Cambria Math"/>
-              </w:rPr>
-            </m:ctrlPr>
-          </m:accPr>
-          <m:e>
-            <m:r>
-              <w:rPr>
-                <w:rFonts w:ascii="Cambria Math" w:hAnsi="Cambria Math"/>
-              </w:rPr>
-              <m:t>R</m:t>
-            </m:r>
-          </m:e>
-        </m:acc>
-        <m:r>
-          <m:rPr>
-            <m:sty m:val="p"/>
-          </m:rPr>
-          <w:rPr>
-            <w:rFonts w:ascii="Cambria Math" w:hAnsi="Cambria Math"/>
-          </w:rPr>
-          <m:t>=</m:t>
-        </m:r>
-        <m:r>
-          <w:rPr>
-            <w:rFonts w:ascii="Cambria Math" w:hAnsi="Cambria Math"/>
-          </w:rPr>
-          <m:t>0.8</m:t>
-        </m:r>
-      </m:oMath>
-      <w:r>
-        <w:t xml:space="preserve"> the bias for Pearson’s </w:t>
-      </w:r>
-      <m:oMath>
-        <m:r>
-          <w:rPr>
-            <w:rFonts w:ascii="Cambria Math" w:hAnsi="Cambria Math"/>
-          </w:rPr>
-          <m:t>r</m:t>
-        </m:r>
-      </m:oMath>
-      <w:r>
-        <w:t xml:space="preserve"> compared to true zero heterogeneity is 0.006. For </w:t>
-      </w:r>
-      <m:oMath>
-        <m:r>
-          <w:rPr>
-            <w:rFonts w:ascii="Cambria Math" w:hAnsi="Cambria Math"/>
-          </w:rPr>
-          <m:t>μ</m:t>
-        </m:r>
-        <m:r>
-          <m:rPr>
-            <m:sty m:val="p"/>
-          </m:rPr>
-          <w:rPr>
-            <w:rFonts w:ascii="Cambria Math" w:hAnsi="Cambria Math"/>
-          </w:rPr>
-          <m:t>=</m:t>
-        </m:r>
-        <m:r>
-          <w:rPr>
-            <w:rFonts w:ascii="Cambria Math" w:hAnsi="Cambria Math"/>
-          </w:rPr>
-          <m:t>0.4</m:t>
-        </m:r>
-      </m:oMath>
-      <w:r>
-        <w:t xml:space="preserve"> (the upper median reported by Schäfer &amp; Schwarz) and </w:t>
-      </w:r>
-      <m:oMath>
-        <m:acc>
-          <m:accPr>
-            <m:chr m:val="‾"/>
-            <m:ctrlPr>
-              <w:rPr>
-                <w:rFonts w:ascii="Cambria Math" w:hAnsi="Cambria Math"/>
-              </w:rPr>
-            </m:ctrlPr>
-          </m:accPr>
-          <m:e>
-            <m:r>
-              <w:rPr>
-                <w:rFonts w:ascii="Cambria Math" w:hAnsi="Cambria Math"/>
-              </w:rPr>
-              <m:t>R</m:t>
-            </m:r>
-          </m:e>
-        </m:acc>
-        <m:r>
-          <m:rPr>
-            <m:sty m:val="p"/>
-          </m:rPr>
-          <w:rPr>
-            <w:rFonts w:ascii="Cambria Math" w:hAnsi="Cambria Math"/>
-          </w:rPr>
-          <m:t>=</m:t>
-        </m:r>
-        <m:r>
-          <w:rPr>
-            <w:rFonts w:ascii="Cambria Math" w:hAnsi="Cambria Math"/>
-          </w:rPr>
-          <m:t>0.8</m:t>
-        </m:r>
-      </m:oMath>
-      <w:r>
-        <w:t xml:space="preserve"> the bias is 0.027. For the highest average reliability (0.9) </w:t>
-      </w:r>
-      <w:r>
-        <w:t>the</w:t>
-      </w:r>
-      <w:r>
-        <w:t xml:space="preserve"> slope </w:t>
-      </w:r>
-      <w:r>
-        <w:t>is less inclined</w:t>
-      </w:r>
-      <w:r>
-        <w:t xml:space="preserve">. This is because the standard deviation for this reliability level is severely truncated when the reliability is bounded at 1. The </w:t>
-      </w:r>
-      <w:r>
-        <w:t>inflation of</w:t>
-      </w:r>
-      <w:r>
-        <w:t xml:space="preserve"> </w:t>
-      </w:r>
-      <w:r>
-        <w:t>heterogeneity</w:t>
-      </w:r>
-      <w:r>
-        <w:t xml:space="preserve"> with effect size can also be seen in the presence of heterogeneity (all other columns). However, it is superseded by the </w:t>
-      </w:r>
-      <w:r>
-        <w:t>suppression of heterogeneity due to</w:t>
-      </w:r>
-      <w:r>
-        <w:t xml:space="preserve"> unreliability</w:t>
-      </w:r>
-      <w:r>
-        <w:t>.</w:t>
-      </w:r>
-    </w:p>
-    <w:p>
-      <w:pPr>
-        <w:pStyle w:val="BodyText"/>
-      </w:pPr>
-      <w:r>
-        <w:t xml:space="preserve">For all </w:t>
-      </w:r>
-      <w:r>
-        <w:t xml:space="preserve">true </w:t>
-      </w:r>
-      <w:r>
-        <w:t>heterogeneity levels in Figure 2 above zero</w:t>
-      </w:r>
-      <w:r>
-        <w:t>,</w:t>
-      </w:r>
-      <w:r>
-        <w:t xml:space="preserve"> we see an overall underestimate of heterogeneity due to unreliability in primary studies. This negative bias can be relatively severe, is worse with </w:t>
-      </w:r>
-      <w:r>
-        <w:t xml:space="preserve">smaller </w:t>
-      </w:r>
-      <w:r>
-        <w:t>effect size</w:t>
-      </w:r>
-      <w:r>
-        <w:t>s</w:t>
-      </w:r>
-      <w:r>
-        <w:t xml:space="preserve"> and </w:t>
-      </w:r>
-      <w:r>
-        <w:t xml:space="preserve">with </w:t>
-      </w:r>
-      <w:r>
-        <w:t xml:space="preserve">lower average </w:t>
-      </w:r>
-      <w:proofErr w:type="gramStart"/>
-      <w:r>
-        <w:t>reliability, and</w:t>
-      </w:r>
-      <w:proofErr w:type="gramEnd"/>
-      <w:r>
-        <w:t xml:space="preserve"> worsens in an absolute sense as </w:t>
-      </w:r>
-      <w:r>
-        <w:t xml:space="preserve">true </w:t>
-      </w:r>
-      <w:r>
-        <w:t xml:space="preserve">heterogeneity increases. For example, for </w:t>
-      </w:r>
-      <m:oMath>
-        <m:acc>
-          <m:accPr>
-            <m:chr m:val="‾"/>
-            <m:ctrlPr>
-              <w:rPr>
-                <w:rFonts w:ascii="Cambria Math" w:hAnsi="Cambria Math"/>
-              </w:rPr>
-            </m:ctrlPr>
-          </m:accPr>
-          <m:e>
-            <m:r>
-              <w:rPr>
-                <w:rFonts w:ascii="Cambria Math" w:hAnsi="Cambria Math"/>
-              </w:rPr>
-              <m:t>R</m:t>
-            </m:r>
-          </m:e>
-        </m:acc>
-        <m:r>
-          <m:rPr>
-            <m:sty m:val="p"/>
-          </m:rPr>
-          <w:rPr>
-            <w:rFonts w:ascii="Cambria Math" w:hAnsi="Cambria Math"/>
-          </w:rPr>
-          <m:t>=</m:t>
-        </m:r>
-        <m:r>
-          <w:rPr>
-            <w:rFonts w:ascii="Cambria Math" w:hAnsi="Cambria Math"/>
-          </w:rPr>
-          <m:t>0.8</m:t>
-        </m:r>
-      </m:oMath>
-      <w:r>
-        <w:t xml:space="preserve">, </w:t>
-      </w:r>
-      <m:oMath>
-        <m:r>
-          <w:rPr>
-            <w:rFonts w:ascii="Cambria Math" w:hAnsi="Cambria Math"/>
-          </w:rPr>
-          <m:t>μ</m:t>
-        </m:r>
-        <m:r>
-          <m:rPr>
-            <m:sty m:val="p"/>
-          </m:rPr>
-          <w:rPr>
-            <w:rFonts w:ascii="Cambria Math" w:hAnsi="Cambria Math"/>
-          </w:rPr>
-          <m:t>=</m:t>
-        </m:r>
-        <m:r>
-          <w:rPr>
-            <w:rFonts w:ascii="Cambria Math" w:hAnsi="Cambria Math"/>
-          </w:rPr>
-          <m:t>0.2</m:t>
-        </m:r>
-      </m:oMath>
-      <w:r>
-        <w:t xml:space="preserve">, </w:t>
-      </w:r>
-      <m:oMath>
-        <m:r>
-          <w:rPr>
-            <w:rFonts w:ascii="Cambria Math" w:hAnsi="Cambria Math"/>
-          </w:rPr>
-          <m:t>τ</m:t>
-        </m:r>
-        <m:r>
-          <m:rPr>
-            <m:sty m:val="p"/>
-          </m:rPr>
-          <w:rPr>
-            <w:rFonts w:ascii="Cambria Math" w:hAnsi="Cambria Math"/>
-          </w:rPr>
-          <m:t>=</m:t>
-        </m:r>
-        <m:r>
-          <w:rPr>
-            <w:rFonts w:ascii="Cambria Math" w:hAnsi="Cambria Math"/>
-          </w:rPr>
-          <m:t>0.1</m:t>
-        </m:r>
-      </m:oMath>
-      <w:r>
-        <w:t xml:space="preserve">, the bias is -0.03 </w:t>
-      </w:r>
-      <w:commentRangeStart w:id="22"/>
-      <w:commentRangeStart w:id="23"/>
-      <w:r>
-        <w:t>(</w:t>
-      </w:r>
-      <w:r>
-        <w:t>30</w:t>
-      </w:r>
-      <w:r>
-        <w:t>%)</w:t>
-      </w:r>
-      <w:commentRangeEnd w:id="22"/>
-      <w:r>
-        <w:rPr>
-          <w:rStyle w:val="CommentReference"/>
-        </w:rPr>
-        <w:commentReference w:id="22"/>
-      </w:r>
-      <w:commentRangeEnd w:id="23"/>
-      <w:r>
-        <w:rPr>
-          <w:rStyle w:val="CommentReference"/>
-        </w:rPr>
-        <w:commentReference w:id="23"/>
-      </w:r>
-      <w:r>
-        <w:t xml:space="preserve"> for Pearson’s </w:t>
-      </w:r>
-      <m:oMath>
-        <m:r>
-          <w:rPr>
-            <w:rFonts w:ascii="Cambria Math" w:hAnsi="Cambria Math"/>
-          </w:rPr>
-          <m:t>r</m:t>
-        </m:r>
-      </m:oMath>
-      <w:r>
-        <w:t xml:space="preserve">, for </w:t>
-      </w:r>
-      <m:oMath>
-        <m:acc>
-          <m:accPr>
-            <m:chr m:val="‾"/>
-            <m:ctrlPr>
-              <w:rPr>
-                <w:rFonts w:ascii="Cambria Math" w:hAnsi="Cambria Math"/>
-              </w:rPr>
-            </m:ctrlPr>
-          </m:accPr>
-          <m:e>
-            <m:r>
-              <w:rPr>
-                <w:rFonts w:ascii="Cambria Math" w:hAnsi="Cambria Math"/>
-              </w:rPr>
-              <m:t>R</m:t>
-            </m:r>
-          </m:e>
-        </m:acc>
-        <m:r>
-          <m:rPr>
-            <m:sty m:val="p"/>
-          </m:rPr>
-          <w:rPr>
-            <w:rFonts w:ascii="Cambria Math" w:hAnsi="Cambria Math"/>
-          </w:rPr>
-          <m:t>=</m:t>
-        </m:r>
-        <m:r>
-          <w:rPr>
-            <w:rFonts w:ascii="Cambria Math" w:hAnsi="Cambria Math"/>
-          </w:rPr>
-          <m:t>0.8</m:t>
-        </m:r>
-      </m:oMath>
-      <w:r>
-        <w:t xml:space="preserve">, </w:t>
-      </w:r>
-      <m:oMath>
-        <m:r>
-          <w:rPr>
-            <w:rFonts w:ascii="Cambria Math" w:hAnsi="Cambria Math"/>
-          </w:rPr>
-          <m:t>μ</m:t>
-        </m:r>
-        <m:r>
-          <m:rPr>
-            <m:sty m:val="p"/>
-          </m:rPr>
-          <w:rPr>
-            <w:rFonts w:ascii="Cambria Math" w:hAnsi="Cambria Math"/>
-          </w:rPr>
-          <m:t>=</m:t>
-        </m:r>
-        <m:r>
-          <w:rPr>
-            <w:rFonts w:ascii="Cambria Math" w:hAnsi="Cambria Math"/>
-          </w:rPr>
-          <m:t>0.2</m:t>
-        </m:r>
-      </m:oMath>
-      <w:r>
-        <w:t xml:space="preserve">, </w:t>
-      </w:r>
-      <m:oMath>
-        <m:r>
-          <w:rPr>
-            <w:rFonts w:ascii="Cambria Math" w:hAnsi="Cambria Math"/>
-          </w:rPr>
-          <m:t>τ</m:t>
-        </m:r>
-        <m:r>
-          <m:rPr>
-            <m:sty m:val="p"/>
-          </m:rPr>
-          <w:rPr>
-            <w:rFonts w:ascii="Cambria Math" w:hAnsi="Cambria Math"/>
-          </w:rPr>
-          <m:t>=</m:t>
-        </m:r>
-        <m:r>
-          <w:rPr>
-            <w:rFonts w:ascii="Cambria Math" w:hAnsi="Cambria Math"/>
-          </w:rPr>
-          <m:t>0.15</m:t>
-        </m:r>
-      </m:oMath>
-      <w:r>
-        <w:t xml:space="preserve"> the bias is -0.037 (</w:t>
-      </w:r>
-      <w:r>
-        <w:t>25</w:t>
-      </w:r>
-      <w:r>
-        <w:t xml:space="preserve">%), and for </w:t>
-      </w:r>
-      <m:oMath>
-        <m:acc>
-          <m:accPr>
-            <m:chr m:val="‾"/>
-            <m:ctrlPr>
-              <w:rPr>
-                <w:rFonts w:ascii="Cambria Math" w:hAnsi="Cambria Math"/>
-              </w:rPr>
-            </m:ctrlPr>
-          </m:accPr>
-          <m:e>
-            <m:r>
-              <w:rPr>
-                <w:rFonts w:ascii="Cambria Math" w:hAnsi="Cambria Math"/>
-              </w:rPr>
-              <m:t>R</m:t>
-            </m:r>
-          </m:e>
-        </m:acc>
-        <m:r>
-          <m:rPr>
-            <m:sty m:val="p"/>
-          </m:rPr>
-          <w:rPr>
-            <w:rFonts w:ascii="Cambria Math" w:hAnsi="Cambria Math"/>
-          </w:rPr>
-          <m:t>=</m:t>
-        </m:r>
-        <m:r>
-          <w:rPr>
-            <w:rFonts w:ascii="Cambria Math" w:hAnsi="Cambria Math"/>
-          </w:rPr>
-          <m:t>0.8</m:t>
-        </m:r>
-      </m:oMath>
-      <w:r>
-        <w:t xml:space="preserve">, </w:t>
-      </w:r>
-      <m:oMath>
-        <m:r>
-          <w:rPr>
-            <w:rFonts w:ascii="Cambria Math" w:hAnsi="Cambria Math"/>
-          </w:rPr>
-          <m:t>μ</m:t>
-        </m:r>
-        <m:r>
-          <m:rPr>
-            <m:sty m:val="p"/>
-          </m:rPr>
-          <w:rPr>
-            <w:rFonts w:ascii="Cambria Math" w:hAnsi="Cambria Math"/>
-          </w:rPr>
-          <m:t>=</m:t>
-        </m:r>
-        <m:r>
-          <w:rPr>
-            <w:rFonts w:ascii="Cambria Math" w:hAnsi="Cambria Math"/>
-          </w:rPr>
-          <m:t>0.2</m:t>
-        </m:r>
-      </m:oMath>
-      <w:r>
-        <w:t xml:space="preserve">, </w:t>
-      </w:r>
-      <m:oMath>
-        <m:r>
-          <w:rPr>
-            <w:rFonts w:ascii="Cambria Math" w:hAnsi="Cambria Math"/>
-          </w:rPr>
-          <m:t>τ</m:t>
-        </m:r>
-        <m:r>
-          <m:rPr>
-            <m:sty m:val="p"/>
-          </m:rPr>
-          <w:rPr>
-            <w:rFonts w:ascii="Cambria Math" w:hAnsi="Cambria Math"/>
-          </w:rPr>
-          <m:t>=</m:t>
-        </m:r>
-        <m:r>
-          <w:rPr>
-            <w:rFonts w:ascii="Cambria Math" w:hAnsi="Cambria Math"/>
-          </w:rPr>
-          <m:t>0.2</m:t>
-        </m:r>
-      </m:oMath>
-      <w:r>
-        <w:t xml:space="preserve"> the bias is -0.046 (</w:t>
-      </w:r>
-      <w:r>
-        <w:t>23</w:t>
-      </w:r>
-      <w:r>
-        <w:t xml:space="preserve">%). For an effect size of </w:t>
-      </w:r>
-      <m:oMath>
-        <m:r>
-          <w:rPr>
-            <w:rFonts w:ascii="Cambria Math" w:hAnsi="Cambria Math"/>
-          </w:rPr>
-          <m:t>μ</m:t>
-        </m:r>
-        <m:r>
-          <m:rPr>
-            <m:sty m:val="p"/>
-          </m:rPr>
-          <w:rPr>
-            <w:rFonts w:ascii="Cambria Math" w:hAnsi="Cambria Math"/>
-          </w:rPr>
-          <m:t>=</m:t>
-        </m:r>
-        <m:r>
-          <w:rPr>
-            <w:rFonts w:ascii="Cambria Math" w:hAnsi="Cambria Math"/>
-          </w:rPr>
-          <m:t>0.2</m:t>
-        </m:r>
-      </m:oMath>
-      <w:r>
-        <w:t xml:space="preserve"> true heterogeneity between 0.1 - 0.2 is underestimated by between 16% (</w:t>
-      </w:r>
-      <m:oMath>
-        <m:r>
-          <w:rPr>
-            <w:rFonts w:ascii="Cambria Math" w:hAnsi="Cambria Math"/>
-          </w:rPr>
-          <m:t>τ</m:t>
-        </m:r>
-        <m:r>
-          <m:rPr>
-            <m:sty m:val="p"/>
-          </m:rPr>
-          <w:rPr>
-            <w:rFonts w:ascii="Cambria Math" w:hAnsi="Cambria Math"/>
-          </w:rPr>
-          <m:t>=</m:t>
-        </m:r>
-        <m:r>
-          <w:rPr>
-            <w:rFonts w:ascii="Cambria Math" w:hAnsi="Cambria Math"/>
-          </w:rPr>
-          <m:t>0.2</m:t>
-        </m:r>
-      </m:oMath>
-      <w:r>
-        <w:t xml:space="preserve">, </w:t>
-      </w:r>
-      <m:oMath>
-        <m:acc>
-          <m:accPr>
-            <m:chr m:val="‾"/>
-            <m:ctrlPr>
-              <w:rPr>
-                <w:rFonts w:ascii="Cambria Math" w:hAnsi="Cambria Math"/>
-              </w:rPr>
-            </m:ctrlPr>
-          </m:accPr>
-          <m:e>
-            <m:r>
-              <w:rPr>
-                <w:rFonts w:ascii="Cambria Math" w:hAnsi="Cambria Math"/>
-              </w:rPr>
-              <m:t>R</m:t>
-            </m:r>
-          </m:e>
-        </m:acc>
-        <m:r>
-          <m:rPr>
-            <m:sty m:val="p"/>
-          </m:rPr>
-          <w:rPr>
-            <w:rFonts w:ascii="Cambria Math" w:hAnsi="Cambria Math"/>
-          </w:rPr>
-          <m:t>=</m:t>
-        </m:r>
-        <m:r>
-          <w:rPr>
-            <w:rFonts w:ascii="Cambria Math" w:hAnsi="Cambria Math"/>
-          </w:rPr>
-          <m:t>0.9</m:t>
-        </m:r>
-      </m:oMath>
-      <w:r>
-        <w:t>) and 59% (</w:t>
-      </w:r>
-      <m:oMath>
-        <m:r>
-          <w:rPr>
-            <w:rFonts w:ascii="Cambria Math" w:hAnsi="Cambria Math"/>
-          </w:rPr>
-          <m:t>τ</m:t>
-        </m:r>
-        <m:r>
-          <m:rPr>
-            <m:sty m:val="p"/>
-          </m:rPr>
-          <w:rPr>
-            <w:rFonts w:ascii="Cambria Math" w:hAnsi="Cambria Math"/>
-          </w:rPr>
-          <m:t>=</m:t>
-        </m:r>
-        <m:r>
-          <w:rPr>
-            <w:rFonts w:ascii="Cambria Math" w:hAnsi="Cambria Math"/>
-          </w:rPr>
-          <m:t>0.1</m:t>
-        </m:r>
-      </m:oMath>
-      <w:r>
-        <w:t xml:space="preserve">, </w:t>
-      </w:r>
-      <m:oMath>
-        <m:acc>
-          <m:accPr>
-            <m:chr m:val="‾"/>
-            <m:ctrlPr>
-              <w:rPr>
-                <w:rFonts w:ascii="Cambria Math" w:hAnsi="Cambria Math"/>
-              </w:rPr>
-            </m:ctrlPr>
-          </m:accPr>
-          <m:e>
-            <m:r>
-              <w:rPr>
-                <w:rFonts w:ascii="Cambria Math" w:hAnsi="Cambria Math"/>
-              </w:rPr>
-              <m:t>R</m:t>
-            </m:r>
-          </m:e>
-        </m:acc>
-        <m:r>
-          <m:rPr>
-            <m:sty m:val="p"/>
-          </m:rPr>
-          <w:rPr>
-            <w:rFonts w:ascii="Cambria Math" w:hAnsi="Cambria Math"/>
-          </w:rPr>
-          <m:t>=</m:t>
-        </m:r>
-        <m:r>
-          <w:rPr>
-            <w:rFonts w:ascii="Cambria Math" w:hAnsi="Cambria Math"/>
-          </w:rPr>
-          <m:t>0.6</m:t>
-        </m:r>
-      </m:oMath>
-      <w:r>
-        <w:t>).</w:t>
-      </w:r>
-      <w:r>
-        <w:t xml:space="preserve"> In other words, the underestimation of true heterogeneity due to unreliability can be quite severe. </w:t>
-      </w:r>
-    </w:p>
-    <w:p>
-      <w:pPr>
-        <w:pStyle w:val="BodyText"/>
-      </w:pPr>
-      <w:r>
-        <w:t xml:space="preserve">To explore further under what conditions the </w:t>
-      </w:r>
-      <w:r>
-        <w:t>forces of inflation and suppression of heterogeneity</w:t>
-      </w:r>
-      <w:r>
-        <w:t xml:space="preserve"> </w:t>
-      </w:r>
-      <w:r>
-        <w:t xml:space="preserve">reach an equilibrium, we added an analysis for several conditions with </w:t>
-      </w:r>
-      <m:oMath>
-        <m:r>
-          <w:rPr>
-            <w:rFonts w:ascii="Cambria Math" w:hAnsi="Cambria Math"/>
-          </w:rPr>
-          <m:t>τ</m:t>
-        </m:r>
-        <m:r>
-          <m:rPr>
-            <m:sty m:val="p"/>
-          </m:rPr>
-          <w:rPr>
-            <w:rFonts w:ascii="Cambria Math" w:hAnsi="Cambria Math"/>
-          </w:rPr>
-          <m:t>&lt;</m:t>
-        </m:r>
-        <m:r>
-          <w:rPr>
-            <w:rFonts w:ascii="Cambria Math" w:hAnsi="Cambria Math"/>
-          </w:rPr>
-          <m:t>0.1</m:t>
-        </m:r>
-      </m:oMath>
-      <w:r>
-        <w:t xml:space="preserve">. We used the following values {0.02, 0.04, 0.06, 0.08}. Figure 3 presents the results of this analysis for Pearson’s </w:t>
-      </w:r>
-      <m:oMath>
-        <m:r>
-          <w:rPr>
-            <w:rFonts w:ascii="Cambria Math" w:hAnsi="Cambria Math"/>
-          </w:rPr>
-          <m:t>r</m:t>
-        </m:r>
-      </m:oMath>
-      <w:r>
-        <w:t xml:space="preserve">. Because these lower heterogeneity levels can be expected to be affected by truncation to a larger extent (which results in </w:t>
-      </w:r>
-      <w:r>
-        <w:t>inflation</w:t>
-      </w:r>
-      <w:r>
-        <w:t xml:space="preserve">), we present results for four different numbers of studies in the meta-analysis (rows Figure 3, lower </w:t>
-      </w:r>
-      <m:oMath>
-        <m:r>
-          <w:rPr>
-            <w:rFonts w:ascii="Cambria Math" w:hAnsi="Cambria Math"/>
-          </w:rPr>
-          <m:t>k</m:t>
-        </m:r>
-      </m:oMath>
-      <w:r>
-        <w:t xml:space="preserve"> is associated with larger </w:t>
-      </w:r>
-      <w:r>
-        <w:t>inflation of estimates</w:t>
-      </w:r>
-      <w:r>
-        <w:t xml:space="preserve">). The standard deviation in reliabilities is again 0.15. Figure 3 shows that even when only little heterogeneity is present, it will generally be underestimated. If </w:t>
-      </w:r>
-      <m:oMath>
-        <m:r>
-          <w:rPr>
-            <w:rFonts w:ascii="Cambria Math" w:hAnsi="Cambria Math"/>
-          </w:rPr>
-          <m:t>μ</m:t>
-        </m:r>
-        <m:r>
-          <m:rPr>
-            <m:sty m:val="p"/>
-          </m:rPr>
-          <w:rPr>
-            <w:rFonts w:ascii="Cambria Math" w:hAnsi="Cambria Math"/>
-          </w:rPr>
-          <m:t>&lt;</m:t>
-        </m:r>
-        <m:r>
-          <w:rPr>
-            <w:rFonts w:ascii="Cambria Math" w:hAnsi="Cambria Math"/>
-          </w:rPr>
-          <m:t>0.3</m:t>
-        </m:r>
-      </m:oMath>
-      <w:r>
-        <w:t xml:space="preserve"> then imperfect reliability leads to a negative bias in heterogeneity estimates for all </w:t>
-      </w:r>
-      <m:oMath>
-        <m:r>
-          <w:rPr>
-            <w:rFonts w:ascii="Cambria Math" w:hAnsi="Cambria Math"/>
-          </w:rPr>
-          <m:t>τ</m:t>
-        </m:r>
-        <m:r>
-          <m:rPr>
-            <m:sty m:val="p"/>
-          </m:rPr>
-          <w:rPr>
-            <w:rFonts w:ascii="Cambria Math" w:hAnsi="Cambria Math"/>
-          </w:rPr>
-          <m:t>&lt;</m:t>
-        </m:r>
-        <m:r>
-          <w:rPr>
-            <w:rFonts w:ascii="Cambria Math" w:hAnsi="Cambria Math"/>
-          </w:rPr>
-          <m:t>0.06</m:t>
-        </m:r>
-      </m:oMath>
-      <w:r>
-        <w:t xml:space="preserve"> in Pearson’s </w:t>
-      </w:r>
-      <m:oMath>
-        <m:r>
-          <w:rPr>
-            <w:rFonts w:ascii="Cambria Math" w:hAnsi="Cambria Math"/>
-          </w:rPr>
-          <m:t>r</m:t>
-        </m:r>
-      </m:oMath>
-      <w:r>
-        <w:t xml:space="preserve">. Even for lower levels of heterogeneity, heterogeneity will </w:t>
-      </w:r>
-      <w:bookmarkStart w:id="24" w:name="_Int_aauRArag"/>
-      <w:r>
-        <w:t>generally be</w:t>
-      </w:r>
-      <w:bookmarkEnd w:id="24"/>
-      <w:r>
-        <w:t xml:space="preserve"> positively biased only when average effect size is </w:t>
-      </w:r>
-      <w:proofErr w:type="gramStart"/>
-      <w:r>
-        <w:t>large</w:t>
-      </w:r>
-      <w:proofErr w:type="gramEnd"/>
-      <w:r>
-        <w:t xml:space="preserve"> or the number of meta-analyzed studies is small.</w:t>
-      </w:r>
-    </w:p>
-    <w:p>
-      <w:pPr>
-        <w:pStyle w:val="BodyText"/>
-      </w:pPr>
-      <w:r>
-        <w:rPr>
-          <w:noProof/>
-        </w:rPr>
-        <w:lastRenderedPageBreak/>
-        <w:drawing>
-          <wp:inline distT="0" distB="0" distL="0" distR="0" wp14:anchorId="6E5768D3" wp14:editId="6E5768D4">
-            <wp:extent cx="5334000" cy="6146996"/>
-            <wp:effectExtent l="0" t="0" r="0" b="0"/>
-            <wp:docPr id="33" name="Picture 33"/>
-            <wp:cNvGraphicFramePr/>
-            <a:graphic xmlns:a="http://schemas.openxmlformats.org/drawingml/2006/main">
-              <a:graphicData uri="http://schemas.openxmlformats.org/drawingml/2006/picture">
-                <pic:pic xmlns:pic="http://schemas.openxmlformats.org/drawingml/2006/picture">
-                  <pic:nvPicPr>
-                    <pic:cNvPr id="34" name="Picture" descr="../figures/r_tau_0.02-0.08.png"/>
                     <pic:cNvPicPr>
                       <a:picLocks noChangeAspect="1" noChangeArrowheads="1"/>
                     </pic:cNvPicPr>
@@ -10735,6 +9881,1118 @@
           <w:i/>
           <w:iCs/>
         </w:rPr>
+        <w:t>Figure 2.</w:t>
+      </w:r>
+      <w:r>
+        <w:t xml:space="preserve"> Unreliability in primary studies leads to a net negative bias when heterogeneity is positive. The x-axis indicates average effect size and the y-axis estimated heterogeneity in standard deviations. Columns indicate the nominal true heterogeneity standard deviation </w:t>
+      </w:r>
+      <m:oMath>
+        <m:r>
+          <w:rPr>
+            <w:rFonts w:ascii="Cambria Math" w:hAnsi="Cambria Math"/>
+          </w:rPr>
+          <m:t>τ</m:t>
+        </m:r>
+      </m:oMath>
+      <w:r>
+        <w:t xml:space="preserve">. Due to truncation in Pearson’s </w:t>
+      </w:r>
+      <m:oMath>
+        <m:r>
+          <w:rPr>
+            <w:rFonts w:ascii="Cambria Math" w:hAnsi="Cambria Math"/>
+          </w:rPr>
+          <m:t>r</m:t>
+        </m:r>
+      </m:oMath>
+      <w:r>
+        <w:t xml:space="preserve"> or translation to Fisher’s </w:t>
+      </w:r>
+      <m:oMath>
+        <m:r>
+          <w:rPr>
+            <w:rFonts w:ascii="Cambria Math" w:hAnsi="Cambria Math"/>
+          </w:rPr>
+          <m:t>z</m:t>
+        </m:r>
+      </m:oMath>
+      <w:r>
+        <w:t xml:space="preserve"> these values may differ from actual true heterogeneity standard deviation (black solid lines). Each dashed line correspond</w:t>
+      </w:r>
+      <w:r>
+        <w:t>s</w:t>
+      </w:r>
+      <w:r>
+        <w:t xml:space="preserve"> to an average reliability in primary studies. Standard deviation in reliability was 0.15. Code to reproduce figure: LINK.</w:t>
+      </w:r>
+    </w:p>
+    <w:p>
+      <w:pPr>
+        <w:pStyle w:val="BodyText"/>
+      </w:pPr>
+      <w:r>
+        <w:t xml:space="preserve">As expected, for zero heterogeneity (leftmost column Figure 2) we see an overestimate of heterogeneity that increases with </w:t>
+      </w:r>
+      <w:r>
+        <w:t>average</w:t>
+      </w:r>
+      <w:r>
+        <w:t xml:space="preserve"> </w:t>
+      </w:r>
+      <w:r>
+        <w:t xml:space="preserve">effect size. </w:t>
+      </w:r>
+      <w:r>
+        <w:t>G</w:t>
+      </w:r>
+      <w:r>
+        <w:t>enerally</w:t>
+      </w:r>
+      <w:r>
+        <w:t>,</w:t>
+      </w:r>
+      <w:r>
+        <w:t xml:space="preserve"> there are two sources</w:t>
+      </w:r>
+      <w:r>
+        <w:t xml:space="preserve"> that explain the</w:t>
+      </w:r>
+      <w:r>
+        <w:t xml:space="preserve"> </w:t>
+      </w:r>
+      <w:r>
+        <w:t xml:space="preserve">positive bias in the absence of </w:t>
+      </w:r>
+      <w:r>
+        <w:t xml:space="preserve">true </w:t>
+      </w:r>
+      <w:r>
+        <w:t>heterogeneity</w:t>
+      </w:r>
+      <w:r>
+        <w:t>, a</w:t>
+      </w:r>
+      <w:commentRangeStart w:id="63"/>
+      <w:r>
+        <w:t xml:space="preserve">lthough the use of </w:t>
+      </w:r>
+      <w:commentRangeStart w:id="64"/>
+      <w:r>
+        <w:t xml:space="preserve">Pearson’s </w:t>
+      </w:r>
+      <m:oMath>
+        <m:r>
+          <w:rPr>
+            <w:rFonts w:ascii="Cambria Math" w:hAnsi="Cambria Math"/>
+          </w:rPr>
+          <w:lastRenderedPageBreak/>
+          <m:t>r</m:t>
+        </m:r>
+      </m:oMath>
+      <w:r>
+        <w:rPr>
+          <w:rFonts w:eastAsiaTheme="minorEastAsia"/>
+        </w:rPr>
+        <w:t xml:space="preserve"> as the type of effect size</w:t>
+      </w:r>
+      <w:r>
+        <w:t xml:space="preserve"> additionally inflates heterogeneity estimates to a small degree due to the dependence between effect size and sampling variance (supplement XX), </w:t>
+      </w:r>
+      <w:commentRangeEnd w:id="63"/>
+      <w:r>
+        <w:rPr>
+          <w:rStyle w:val="CommentReference"/>
+        </w:rPr>
+        <w:commentReference w:id="63"/>
+      </w:r>
+      <w:commentRangeEnd w:id="64"/>
+      <w:r>
+        <w:rPr>
+          <w:rStyle w:val="CommentReference"/>
+        </w:rPr>
+        <w:commentReference w:id="64"/>
+      </w:r>
+      <w:r>
+        <w:t xml:space="preserve">. First, and the only </w:t>
+      </w:r>
+      <w:r>
+        <w:t xml:space="preserve">of these two </w:t>
+      </w:r>
+      <w:r>
+        <w:t xml:space="preserve">that applies when </w:t>
+      </w:r>
+      <m:oMath>
+        <m:r>
+          <w:rPr>
+            <w:rFonts w:ascii="Cambria Math" w:hAnsi="Cambria Math"/>
+          </w:rPr>
+          <m:t>μ</m:t>
+        </m:r>
+        <m:r>
+          <m:rPr>
+            <m:sty m:val="p"/>
+          </m:rPr>
+          <w:rPr>
+            <w:rFonts w:ascii="Cambria Math" w:hAnsi="Cambria Math"/>
+          </w:rPr>
+          <m:t>=</m:t>
+        </m:r>
+        <m:r>
+          <w:rPr>
+            <w:rFonts w:ascii="Cambria Math" w:hAnsi="Cambria Math"/>
+          </w:rPr>
+          <m:t>0</m:t>
+        </m:r>
+      </m:oMath>
+      <w:r>
+        <w:t xml:space="preserve">, </w:t>
+      </w:r>
+      <w:r>
+        <w:t>the heterogeneity estimate is inflated</w:t>
+      </w:r>
+      <w:r>
+        <w:t xml:space="preserve"> due to the truncation of negative heterogeneity estimates (</w:t>
+      </w:r>
+      <w:proofErr w:type="spellStart"/>
+      <w:r>
+        <w:t>Viechtbauer</w:t>
+      </w:r>
+      <w:proofErr w:type="spellEnd"/>
+      <w:r>
+        <w:t xml:space="preserve">, 2005). Second, there is </w:t>
+      </w:r>
+      <w:r>
+        <w:t xml:space="preserve">inflation </w:t>
+      </w:r>
+      <w:r>
+        <w:t>due to the variance in reliability</w:t>
+      </w:r>
+      <w:r>
+        <w:t xml:space="preserve"> across studies</w:t>
+      </w:r>
+      <w:r>
+        <w:t xml:space="preserve">. For example, for </w:t>
+      </w:r>
+      <m:oMath>
+        <m:r>
+          <w:rPr>
+            <w:rFonts w:ascii="Cambria Math" w:hAnsi="Cambria Math"/>
+          </w:rPr>
+          <m:t>mu</m:t>
+        </m:r>
+        <m:r>
+          <m:rPr>
+            <m:sty m:val="p"/>
+          </m:rPr>
+          <w:rPr>
+            <w:rFonts w:ascii="Cambria Math" w:hAnsi="Cambria Math"/>
+          </w:rPr>
+          <m:t>=</m:t>
+        </m:r>
+        <m:r>
+          <w:rPr>
+            <w:rFonts w:ascii="Cambria Math" w:hAnsi="Cambria Math"/>
+          </w:rPr>
+          <m:t>0.2</m:t>
+        </m:r>
+      </m:oMath>
+      <w:r>
+        <w:t xml:space="preserve"> (the closest value to the median correlation reported by Schäfer &amp; Schwarz) and </w:t>
+      </w:r>
+      <m:oMath>
+        <m:acc>
+          <m:accPr>
+            <m:chr m:val="‾"/>
+            <m:ctrlPr>
+              <w:rPr>
+                <w:rFonts w:ascii="Cambria Math" w:hAnsi="Cambria Math"/>
+              </w:rPr>
+            </m:ctrlPr>
+          </m:accPr>
+          <m:e>
+            <m:r>
+              <w:rPr>
+                <w:rFonts w:ascii="Cambria Math" w:hAnsi="Cambria Math"/>
+              </w:rPr>
+              <m:t>R</m:t>
+            </m:r>
+          </m:e>
+        </m:acc>
+        <m:r>
+          <m:rPr>
+            <m:sty m:val="p"/>
+          </m:rPr>
+          <w:rPr>
+            <w:rFonts w:ascii="Cambria Math" w:hAnsi="Cambria Math"/>
+          </w:rPr>
+          <m:t>=</m:t>
+        </m:r>
+        <m:r>
+          <w:rPr>
+            <w:rFonts w:ascii="Cambria Math" w:hAnsi="Cambria Math"/>
+          </w:rPr>
+          <m:t>0.8</m:t>
+        </m:r>
+      </m:oMath>
+      <w:r>
+        <w:t xml:space="preserve"> the bias for Pearson’s </w:t>
+      </w:r>
+      <m:oMath>
+        <m:r>
+          <w:rPr>
+            <w:rFonts w:ascii="Cambria Math" w:hAnsi="Cambria Math"/>
+          </w:rPr>
+          <m:t>r</m:t>
+        </m:r>
+      </m:oMath>
+      <w:r>
+        <w:t xml:space="preserve"> compared to true zero heterogeneity is 0.006. For </w:t>
+      </w:r>
+      <m:oMath>
+        <m:r>
+          <w:rPr>
+            <w:rFonts w:ascii="Cambria Math" w:hAnsi="Cambria Math"/>
+          </w:rPr>
+          <m:t>μ</m:t>
+        </m:r>
+        <m:r>
+          <m:rPr>
+            <m:sty m:val="p"/>
+          </m:rPr>
+          <w:rPr>
+            <w:rFonts w:ascii="Cambria Math" w:hAnsi="Cambria Math"/>
+          </w:rPr>
+          <m:t>=</m:t>
+        </m:r>
+        <m:r>
+          <w:rPr>
+            <w:rFonts w:ascii="Cambria Math" w:hAnsi="Cambria Math"/>
+          </w:rPr>
+          <m:t>0.4</m:t>
+        </m:r>
+      </m:oMath>
+      <w:r>
+        <w:t xml:space="preserve"> (the upper median reported by Schäfer &amp; Schwarz) and </w:t>
+      </w:r>
+      <m:oMath>
+        <m:acc>
+          <m:accPr>
+            <m:chr m:val="‾"/>
+            <m:ctrlPr>
+              <w:rPr>
+                <w:rFonts w:ascii="Cambria Math" w:hAnsi="Cambria Math"/>
+              </w:rPr>
+            </m:ctrlPr>
+          </m:accPr>
+          <m:e>
+            <m:r>
+              <w:rPr>
+                <w:rFonts w:ascii="Cambria Math" w:hAnsi="Cambria Math"/>
+              </w:rPr>
+              <m:t>R</m:t>
+            </m:r>
+          </m:e>
+        </m:acc>
+        <m:r>
+          <m:rPr>
+            <m:sty m:val="p"/>
+          </m:rPr>
+          <w:rPr>
+            <w:rFonts w:ascii="Cambria Math" w:hAnsi="Cambria Math"/>
+          </w:rPr>
+          <m:t>=</m:t>
+        </m:r>
+        <m:r>
+          <w:rPr>
+            <w:rFonts w:ascii="Cambria Math" w:hAnsi="Cambria Math"/>
+          </w:rPr>
+          <m:t>0.8</m:t>
+        </m:r>
+      </m:oMath>
+      <w:r>
+        <w:t xml:space="preserve"> the bias is 0.027. For the highest average reliability (0.9) </w:t>
+      </w:r>
+      <w:r>
+        <w:t>the</w:t>
+      </w:r>
+      <w:r>
+        <w:t xml:space="preserve"> slope </w:t>
+      </w:r>
+      <w:r>
+        <w:t>is less inclined</w:t>
+      </w:r>
+      <w:r>
+        <w:t xml:space="preserve">. This is because the standard deviation for this reliability level is severely truncated when the reliability is bounded at 1. The </w:t>
+      </w:r>
+      <w:r>
+        <w:t>inflation of</w:t>
+      </w:r>
+      <w:r>
+        <w:t xml:space="preserve"> </w:t>
+      </w:r>
+      <w:r>
+        <w:t>heterogeneity</w:t>
+      </w:r>
+      <w:r>
+        <w:t xml:space="preserve"> with effect size can also be seen in the presence of heterogeneity (all other columns). However, it is superseded by the </w:t>
+      </w:r>
+      <w:r>
+        <w:t>suppression of heterogeneity due to</w:t>
+      </w:r>
+      <w:r>
+        <w:t xml:space="preserve"> unreliability</w:t>
+      </w:r>
+      <w:r>
+        <w:t>.</w:t>
+      </w:r>
+    </w:p>
+    <w:p>
+      <w:pPr>
+        <w:pStyle w:val="BodyText"/>
+      </w:pPr>
+      <w:r>
+        <w:t xml:space="preserve">For all </w:t>
+      </w:r>
+      <w:r>
+        <w:t xml:space="preserve">true </w:t>
+      </w:r>
+      <w:r>
+        <w:t>heterogeneity levels in Figure 2 above zero</w:t>
+      </w:r>
+      <w:r>
+        <w:t>,</w:t>
+      </w:r>
+      <w:r>
+        <w:t xml:space="preserve"> we see an overall underestimate of heterogeneity due to unreliability in primary studies. This negative bias can be relatively severe, is worse with </w:t>
+      </w:r>
+      <w:r>
+        <w:t xml:space="preserve">smaller </w:t>
+      </w:r>
+      <w:r>
+        <w:t>effect size</w:t>
+      </w:r>
+      <w:r>
+        <w:t>s</w:t>
+      </w:r>
+      <w:r>
+        <w:t xml:space="preserve"> and </w:t>
+      </w:r>
+      <w:r>
+        <w:t xml:space="preserve">with </w:t>
+      </w:r>
+      <w:r>
+        <w:t xml:space="preserve">lower average </w:t>
+      </w:r>
+      <w:proofErr w:type="gramStart"/>
+      <w:r>
+        <w:t>reliability, and</w:t>
+      </w:r>
+      <w:proofErr w:type="gramEnd"/>
+      <w:r>
+        <w:t xml:space="preserve"> worsens in an absolute sense as </w:t>
+      </w:r>
+      <w:r>
+        <w:t xml:space="preserve">true </w:t>
+      </w:r>
+      <w:r>
+        <w:t xml:space="preserve">heterogeneity increases. For example, for </w:t>
+      </w:r>
+      <m:oMath>
+        <m:acc>
+          <m:accPr>
+            <m:chr m:val="‾"/>
+            <m:ctrlPr>
+              <w:rPr>
+                <w:rFonts w:ascii="Cambria Math" w:hAnsi="Cambria Math"/>
+              </w:rPr>
+            </m:ctrlPr>
+          </m:accPr>
+          <m:e>
+            <m:r>
+              <w:rPr>
+                <w:rFonts w:ascii="Cambria Math" w:hAnsi="Cambria Math"/>
+              </w:rPr>
+              <m:t>R</m:t>
+            </m:r>
+          </m:e>
+        </m:acc>
+        <m:r>
+          <m:rPr>
+            <m:sty m:val="p"/>
+          </m:rPr>
+          <w:rPr>
+            <w:rFonts w:ascii="Cambria Math" w:hAnsi="Cambria Math"/>
+          </w:rPr>
+          <m:t>=</m:t>
+        </m:r>
+        <m:r>
+          <w:rPr>
+            <w:rFonts w:ascii="Cambria Math" w:hAnsi="Cambria Math"/>
+          </w:rPr>
+          <m:t>0.8</m:t>
+        </m:r>
+      </m:oMath>
+      <w:r>
+        <w:t xml:space="preserve">, </w:t>
+      </w:r>
+      <m:oMath>
+        <m:r>
+          <w:rPr>
+            <w:rFonts w:ascii="Cambria Math" w:hAnsi="Cambria Math"/>
+          </w:rPr>
+          <m:t>μ</m:t>
+        </m:r>
+        <m:r>
+          <m:rPr>
+            <m:sty m:val="p"/>
+          </m:rPr>
+          <w:rPr>
+            <w:rFonts w:ascii="Cambria Math" w:hAnsi="Cambria Math"/>
+          </w:rPr>
+          <m:t>=</m:t>
+        </m:r>
+        <m:r>
+          <w:rPr>
+            <w:rFonts w:ascii="Cambria Math" w:hAnsi="Cambria Math"/>
+          </w:rPr>
+          <m:t>0.2</m:t>
+        </m:r>
+      </m:oMath>
+      <w:r>
+        <w:t xml:space="preserve">, </w:t>
+      </w:r>
+      <m:oMath>
+        <m:r>
+          <w:rPr>
+            <w:rFonts w:ascii="Cambria Math" w:hAnsi="Cambria Math"/>
+          </w:rPr>
+          <m:t>τ</m:t>
+        </m:r>
+        <m:r>
+          <m:rPr>
+            <m:sty m:val="p"/>
+          </m:rPr>
+          <w:rPr>
+            <w:rFonts w:ascii="Cambria Math" w:hAnsi="Cambria Math"/>
+          </w:rPr>
+          <m:t>=</m:t>
+        </m:r>
+        <m:r>
+          <w:rPr>
+            <w:rFonts w:ascii="Cambria Math" w:hAnsi="Cambria Math"/>
+          </w:rPr>
+          <m:t>0.1</m:t>
+        </m:r>
+      </m:oMath>
+      <w:r>
+        <w:t xml:space="preserve">, the bias is -0.03 </w:t>
+      </w:r>
+      <w:commentRangeStart w:id="65"/>
+      <w:commentRangeStart w:id="66"/>
+      <w:r>
+        <w:t>(</w:t>
+      </w:r>
+      <w:r>
+        <w:t>30</w:t>
+      </w:r>
+      <w:r>
+        <w:t>%)</w:t>
+      </w:r>
+      <w:commentRangeEnd w:id="65"/>
+      <w:r>
+        <w:rPr>
+          <w:rStyle w:val="CommentReference"/>
+        </w:rPr>
+        <w:commentReference w:id="65"/>
+      </w:r>
+      <w:commentRangeEnd w:id="66"/>
+      <w:r>
+        <w:rPr>
+          <w:rStyle w:val="CommentReference"/>
+        </w:rPr>
+        <w:commentReference w:id="66"/>
+      </w:r>
+      <w:r>
+        <w:t xml:space="preserve"> for Pearson’s </w:t>
+      </w:r>
+      <m:oMath>
+        <m:r>
+          <w:rPr>
+            <w:rFonts w:ascii="Cambria Math" w:hAnsi="Cambria Math"/>
+          </w:rPr>
+          <m:t>r</m:t>
+        </m:r>
+      </m:oMath>
+      <w:r>
+        <w:t xml:space="preserve">, for </w:t>
+      </w:r>
+      <m:oMath>
+        <m:acc>
+          <m:accPr>
+            <m:chr m:val="‾"/>
+            <m:ctrlPr>
+              <w:rPr>
+                <w:rFonts w:ascii="Cambria Math" w:hAnsi="Cambria Math"/>
+              </w:rPr>
+            </m:ctrlPr>
+          </m:accPr>
+          <m:e>
+            <m:r>
+              <w:rPr>
+                <w:rFonts w:ascii="Cambria Math" w:hAnsi="Cambria Math"/>
+              </w:rPr>
+              <m:t>R</m:t>
+            </m:r>
+          </m:e>
+        </m:acc>
+        <m:r>
+          <m:rPr>
+            <m:sty m:val="p"/>
+          </m:rPr>
+          <w:rPr>
+            <w:rFonts w:ascii="Cambria Math" w:hAnsi="Cambria Math"/>
+          </w:rPr>
+          <m:t>=</m:t>
+        </m:r>
+        <m:r>
+          <w:rPr>
+            <w:rFonts w:ascii="Cambria Math" w:hAnsi="Cambria Math"/>
+          </w:rPr>
+          <m:t>0.8</m:t>
+        </m:r>
+      </m:oMath>
+      <w:r>
+        <w:t xml:space="preserve">, </w:t>
+      </w:r>
+      <m:oMath>
+        <m:r>
+          <w:rPr>
+            <w:rFonts w:ascii="Cambria Math" w:hAnsi="Cambria Math"/>
+          </w:rPr>
+          <m:t>μ</m:t>
+        </m:r>
+        <m:r>
+          <m:rPr>
+            <m:sty m:val="p"/>
+          </m:rPr>
+          <w:rPr>
+            <w:rFonts w:ascii="Cambria Math" w:hAnsi="Cambria Math"/>
+          </w:rPr>
+          <m:t>=</m:t>
+        </m:r>
+        <m:r>
+          <w:rPr>
+            <w:rFonts w:ascii="Cambria Math" w:hAnsi="Cambria Math"/>
+          </w:rPr>
+          <m:t>0.2</m:t>
+        </m:r>
+      </m:oMath>
+      <w:r>
+        <w:t xml:space="preserve">, </w:t>
+      </w:r>
+      <m:oMath>
+        <m:r>
+          <w:rPr>
+            <w:rFonts w:ascii="Cambria Math" w:hAnsi="Cambria Math"/>
+          </w:rPr>
+          <m:t>τ</m:t>
+        </m:r>
+        <m:r>
+          <m:rPr>
+            <m:sty m:val="p"/>
+          </m:rPr>
+          <w:rPr>
+            <w:rFonts w:ascii="Cambria Math" w:hAnsi="Cambria Math"/>
+          </w:rPr>
+          <m:t>=</m:t>
+        </m:r>
+        <m:r>
+          <w:rPr>
+            <w:rFonts w:ascii="Cambria Math" w:hAnsi="Cambria Math"/>
+          </w:rPr>
+          <m:t>0.15</m:t>
+        </m:r>
+      </m:oMath>
+      <w:r>
+        <w:t xml:space="preserve"> the bias is -0.037 (</w:t>
+      </w:r>
+      <w:r>
+        <w:t>25</w:t>
+      </w:r>
+      <w:r>
+        <w:t xml:space="preserve">%), and for </w:t>
+      </w:r>
+      <m:oMath>
+        <m:acc>
+          <m:accPr>
+            <m:chr m:val="‾"/>
+            <m:ctrlPr>
+              <w:rPr>
+                <w:rFonts w:ascii="Cambria Math" w:hAnsi="Cambria Math"/>
+              </w:rPr>
+            </m:ctrlPr>
+          </m:accPr>
+          <m:e>
+            <m:r>
+              <w:rPr>
+                <w:rFonts w:ascii="Cambria Math" w:hAnsi="Cambria Math"/>
+              </w:rPr>
+              <m:t>R</m:t>
+            </m:r>
+          </m:e>
+        </m:acc>
+        <m:r>
+          <m:rPr>
+            <m:sty m:val="p"/>
+          </m:rPr>
+          <w:rPr>
+            <w:rFonts w:ascii="Cambria Math" w:hAnsi="Cambria Math"/>
+          </w:rPr>
+          <m:t>=</m:t>
+        </m:r>
+        <m:r>
+          <w:rPr>
+            <w:rFonts w:ascii="Cambria Math" w:hAnsi="Cambria Math"/>
+          </w:rPr>
+          <m:t>0.8</m:t>
+        </m:r>
+      </m:oMath>
+      <w:r>
+        <w:t xml:space="preserve">, </w:t>
+      </w:r>
+      <m:oMath>
+        <m:r>
+          <w:rPr>
+            <w:rFonts w:ascii="Cambria Math" w:hAnsi="Cambria Math"/>
+          </w:rPr>
+          <m:t>μ</m:t>
+        </m:r>
+        <m:r>
+          <m:rPr>
+            <m:sty m:val="p"/>
+          </m:rPr>
+          <w:rPr>
+            <w:rFonts w:ascii="Cambria Math" w:hAnsi="Cambria Math"/>
+          </w:rPr>
+          <m:t>=</m:t>
+        </m:r>
+        <m:r>
+          <w:rPr>
+            <w:rFonts w:ascii="Cambria Math" w:hAnsi="Cambria Math"/>
+          </w:rPr>
+          <m:t>0.2</m:t>
+        </m:r>
+      </m:oMath>
+      <w:r>
+        <w:t xml:space="preserve">, </w:t>
+      </w:r>
+      <m:oMath>
+        <m:r>
+          <w:rPr>
+            <w:rFonts w:ascii="Cambria Math" w:hAnsi="Cambria Math"/>
+          </w:rPr>
+          <m:t>τ</m:t>
+        </m:r>
+        <m:r>
+          <m:rPr>
+            <m:sty m:val="p"/>
+          </m:rPr>
+          <w:rPr>
+            <w:rFonts w:ascii="Cambria Math" w:hAnsi="Cambria Math"/>
+          </w:rPr>
+          <m:t>=</m:t>
+        </m:r>
+        <m:r>
+          <w:rPr>
+            <w:rFonts w:ascii="Cambria Math" w:hAnsi="Cambria Math"/>
+          </w:rPr>
+          <m:t>0.2</m:t>
+        </m:r>
+      </m:oMath>
+      <w:r>
+        <w:t xml:space="preserve"> the bias is -0.046 (</w:t>
+      </w:r>
+      <w:r>
+        <w:t>23</w:t>
+      </w:r>
+      <w:r>
+        <w:t xml:space="preserve">%). For an effect size of </w:t>
+      </w:r>
+      <m:oMath>
+        <m:r>
+          <w:rPr>
+            <w:rFonts w:ascii="Cambria Math" w:hAnsi="Cambria Math"/>
+          </w:rPr>
+          <m:t>μ</m:t>
+        </m:r>
+        <m:r>
+          <m:rPr>
+            <m:sty m:val="p"/>
+          </m:rPr>
+          <w:rPr>
+            <w:rFonts w:ascii="Cambria Math" w:hAnsi="Cambria Math"/>
+          </w:rPr>
+          <m:t>=</m:t>
+        </m:r>
+        <m:r>
+          <w:rPr>
+            <w:rFonts w:ascii="Cambria Math" w:hAnsi="Cambria Math"/>
+          </w:rPr>
+          <m:t>0.2</m:t>
+        </m:r>
+      </m:oMath>
+      <w:r>
+        <w:t xml:space="preserve"> true heterogeneity between 0.1 - 0.2 is underestimated by between 16% (</w:t>
+      </w:r>
+      <m:oMath>
+        <m:r>
+          <w:rPr>
+            <w:rFonts w:ascii="Cambria Math" w:hAnsi="Cambria Math"/>
+          </w:rPr>
+          <m:t>τ</m:t>
+        </m:r>
+        <m:r>
+          <m:rPr>
+            <m:sty m:val="p"/>
+          </m:rPr>
+          <w:rPr>
+            <w:rFonts w:ascii="Cambria Math" w:hAnsi="Cambria Math"/>
+          </w:rPr>
+          <m:t>=</m:t>
+        </m:r>
+        <m:r>
+          <w:rPr>
+            <w:rFonts w:ascii="Cambria Math" w:hAnsi="Cambria Math"/>
+          </w:rPr>
+          <m:t>0.2</m:t>
+        </m:r>
+      </m:oMath>
+      <w:r>
+        <w:t xml:space="preserve">, </w:t>
+      </w:r>
+      <m:oMath>
+        <m:acc>
+          <m:accPr>
+            <m:chr m:val="‾"/>
+            <m:ctrlPr>
+              <w:rPr>
+                <w:rFonts w:ascii="Cambria Math" w:hAnsi="Cambria Math"/>
+              </w:rPr>
+            </m:ctrlPr>
+          </m:accPr>
+          <m:e>
+            <m:r>
+              <w:rPr>
+                <w:rFonts w:ascii="Cambria Math" w:hAnsi="Cambria Math"/>
+              </w:rPr>
+              <m:t>R</m:t>
+            </m:r>
+          </m:e>
+        </m:acc>
+        <m:r>
+          <m:rPr>
+            <m:sty m:val="p"/>
+          </m:rPr>
+          <w:rPr>
+            <w:rFonts w:ascii="Cambria Math" w:hAnsi="Cambria Math"/>
+          </w:rPr>
+          <m:t>=</m:t>
+        </m:r>
+        <m:r>
+          <w:rPr>
+            <w:rFonts w:ascii="Cambria Math" w:hAnsi="Cambria Math"/>
+          </w:rPr>
+          <m:t>0.9</m:t>
+        </m:r>
+      </m:oMath>
+      <w:r>
+        <w:t>) and 59% (</w:t>
+      </w:r>
+      <m:oMath>
+        <m:r>
+          <w:rPr>
+            <w:rFonts w:ascii="Cambria Math" w:hAnsi="Cambria Math"/>
+          </w:rPr>
+          <m:t>τ</m:t>
+        </m:r>
+        <m:r>
+          <m:rPr>
+            <m:sty m:val="p"/>
+          </m:rPr>
+          <w:rPr>
+            <w:rFonts w:ascii="Cambria Math" w:hAnsi="Cambria Math"/>
+          </w:rPr>
+          <m:t>=</m:t>
+        </m:r>
+        <m:r>
+          <w:rPr>
+            <w:rFonts w:ascii="Cambria Math" w:hAnsi="Cambria Math"/>
+          </w:rPr>
+          <m:t>0.1</m:t>
+        </m:r>
+      </m:oMath>
+      <w:r>
+        <w:t xml:space="preserve">, </w:t>
+      </w:r>
+      <m:oMath>
+        <m:acc>
+          <m:accPr>
+            <m:chr m:val="‾"/>
+            <m:ctrlPr>
+              <w:rPr>
+                <w:rFonts w:ascii="Cambria Math" w:hAnsi="Cambria Math"/>
+              </w:rPr>
+            </m:ctrlPr>
+          </m:accPr>
+          <m:e>
+            <m:r>
+              <w:rPr>
+                <w:rFonts w:ascii="Cambria Math" w:hAnsi="Cambria Math"/>
+              </w:rPr>
+              <m:t>R</m:t>
+            </m:r>
+          </m:e>
+        </m:acc>
+        <m:r>
+          <m:rPr>
+            <m:sty m:val="p"/>
+          </m:rPr>
+          <w:rPr>
+            <w:rFonts w:ascii="Cambria Math" w:hAnsi="Cambria Math"/>
+          </w:rPr>
+          <m:t>=</m:t>
+        </m:r>
+        <m:r>
+          <w:rPr>
+            <w:rFonts w:ascii="Cambria Math" w:hAnsi="Cambria Math"/>
+          </w:rPr>
+          <m:t>0.6</m:t>
+        </m:r>
+      </m:oMath>
+      <w:r>
+        <w:t>).</w:t>
+      </w:r>
+      <w:r>
+        <w:t xml:space="preserve"> In other words, the underestimation of true heterogeneity due to unreliability can be quite severe. </w:t>
+      </w:r>
+    </w:p>
+    <w:p>
+      <w:pPr>
+        <w:pStyle w:val="BodyText"/>
+      </w:pPr>
+      <w:r>
+        <w:t xml:space="preserve">To explore further under what conditions the </w:t>
+      </w:r>
+      <w:r>
+        <w:t>forces of inflation and suppression of heterogeneity</w:t>
+      </w:r>
+      <w:r>
+        <w:t xml:space="preserve"> </w:t>
+      </w:r>
+      <w:r>
+        <w:t xml:space="preserve">reach an equilibrium, we added an analysis for several conditions with </w:t>
+      </w:r>
+      <m:oMath>
+        <m:r>
+          <w:rPr>
+            <w:rFonts w:ascii="Cambria Math" w:hAnsi="Cambria Math"/>
+          </w:rPr>
+          <m:t>τ</m:t>
+        </m:r>
+        <m:r>
+          <m:rPr>
+            <m:sty m:val="p"/>
+          </m:rPr>
+          <w:rPr>
+            <w:rFonts w:ascii="Cambria Math" w:hAnsi="Cambria Math"/>
+          </w:rPr>
+          <m:t>&lt;</m:t>
+        </m:r>
+        <m:r>
+          <w:rPr>
+            <w:rFonts w:ascii="Cambria Math" w:hAnsi="Cambria Math"/>
+          </w:rPr>
+          <m:t>0.1</m:t>
+        </m:r>
+      </m:oMath>
+      <w:r>
+        <w:t xml:space="preserve">. We used the following values {0.02, 0.04, 0.06, 0.08}. Figure 3 presents the results of this analysis for Pearson’s </w:t>
+      </w:r>
+      <m:oMath>
+        <m:r>
+          <w:rPr>
+            <w:rFonts w:ascii="Cambria Math" w:hAnsi="Cambria Math"/>
+          </w:rPr>
+          <m:t>r</m:t>
+        </m:r>
+      </m:oMath>
+      <w:r>
+        <w:t xml:space="preserve">. Because these lower heterogeneity levels can be expected to be affected by truncation to a larger extent (which results in </w:t>
+      </w:r>
+      <w:r>
+        <w:t>inflation</w:t>
+      </w:r>
+      <w:r>
+        <w:t xml:space="preserve">), we present results for four different numbers of studies in the meta-analysis (rows Figure 3, lower </w:t>
+      </w:r>
+      <m:oMath>
+        <m:r>
+          <w:rPr>
+            <w:rFonts w:ascii="Cambria Math" w:hAnsi="Cambria Math"/>
+          </w:rPr>
+          <m:t>k</m:t>
+        </m:r>
+      </m:oMath>
+      <w:r>
+        <w:t xml:space="preserve"> is associated with larger </w:t>
+      </w:r>
+      <w:r>
+        <w:t>inflation of estimates</w:t>
+      </w:r>
+      <w:r>
+        <w:t xml:space="preserve">). The standard deviation in reliabilities is again 0.15. Figure 3 shows that even when only little heterogeneity is present, it will generally be underestimated. If </w:t>
+      </w:r>
+      <m:oMath>
+        <m:r>
+          <w:rPr>
+            <w:rFonts w:ascii="Cambria Math" w:hAnsi="Cambria Math"/>
+          </w:rPr>
+          <m:t>μ</m:t>
+        </m:r>
+        <m:r>
+          <m:rPr>
+            <m:sty m:val="p"/>
+          </m:rPr>
+          <w:rPr>
+            <w:rFonts w:ascii="Cambria Math" w:hAnsi="Cambria Math"/>
+          </w:rPr>
+          <m:t>&lt;</m:t>
+        </m:r>
+        <m:r>
+          <w:rPr>
+            <w:rFonts w:ascii="Cambria Math" w:hAnsi="Cambria Math"/>
+          </w:rPr>
+          <m:t>0.3</m:t>
+        </m:r>
+      </m:oMath>
+      <w:r>
+        <w:t xml:space="preserve"> then imperfect reliability leads to a negative bias in heterogeneity estimates for all </w:t>
+      </w:r>
+      <m:oMath>
+        <m:r>
+          <w:rPr>
+            <w:rFonts w:ascii="Cambria Math" w:hAnsi="Cambria Math"/>
+          </w:rPr>
+          <m:t>τ</m:t>
+        </m:r>
+        <m:r>
+          <m:rPr>
+            <m:sty m:val="p"/>
+          </m:rPr>
+          <w:rPr>
+            <w:rFonts w:ascii="Cambria Math" w:hAnsi="Cambria Math"/>
+          </w:rPr>
+          <m:t>&lt;</m:t>
+        </m:r>
+        <m:r>
+          <w:rPr>
+            <w:rFonts w:ascii="Cambria Math" w:hAnsi="Cambria Math"/>
+          </w:rPr>
+          <m:t>0.06</m:t>
+        </m:r>
+      </m:oMath>
+      <w:r>
+        <w:t xml:space="preserve"> in Pearson’s </w:t>
+      </w:r>
+      <m:oMath>
+        <m:r>
+          <w:rPr>
+            <w:rFonts w:ascii="Cambria Math" w:hAnsi="Cambria Math"/>
+          </w:rPr>
+          <m:t>r</m:t>
+        </m:r>
+      </m:oMath>
+      <w:r>
+        <w:t xml:space="preserve">. Even for lower levels of heterogeneity, heterogeneity will </w:t>
+      </w:r>
+      <w:bookmarkStart w:id="67" w:name="_Int_aauRArag"/>
+      <w:r>
+        <w:t>generally be</w:t>
+      </w:r>
+      <w:bookmarkEnd w:id="67"/>
+      <w:r>
+        <w:t xml:space="preserve"> positively biased only when average effect size is </w:t>
+      </w:r>
+      <w:proofErr w:type="gramStart"/>
+      <w:r>
+        <w:t>large</w:t>
+      </w:r>
+      <w:proofErr w:type="gramEnd"/>
+      <w:r>
+        <w:t xml:space="preserve"> or the number of meta-analyzed studies is small.</w:t>
+      </w:r>
+    </w:p>
+    <w:p>
+      <w:pPr>
+        <w:pStyle w:val="BodyText"/>
+      </w:pPr>
+      <w:r>
+        <w:rPr>
+          <w:noProof/>
+        </w:rPr>
+        <w:lastRenderedPageBreak/>
+        <w:drawing>
+          <wp:inline distT="0" distB="0" distL="0" distR="0" wp14:anchorId="6E5768D3" wp14:editId="6E5768D4">
+            <wp:extent cx="5334000" cy="6146996"/>
+            <wp:effectExtent l="0" t="0" r="0" b="0"/>
+            <wp:docPr id="33" name="Picture 33"/>
+            <wp:cNvGraphicFramePr/>
+            <a:graphic xmlns:a="http://schemas.openxmlformats.org/drawingml/2006/main">
+              <a:graphicData uri="http://schemas.openxmlformats.org/drawingml/2006/picture">
+                <pic:pic xmlns:pic="http://schemas.openxmlformats.org/drawingml/2006/picture">
+                  <pic:nvPicPr>
+                    <pic:cNvPr id="34" name="Picture" descr="../figures/r_tau_0.02-0.08.png"/>
+                    <pic:cNvPicPr>
+                      <a:picLocks noChangeAspect="1" noChangeArrowheads="1"/>
+                    </pic:cNvPicPr>
+                  </pic:nvPicPr>
+                  <pic:blipFill>
+                    <a:blip r:embed="rId18"/>
+                    <a:stretch>
+                      <a:fillRect/>
+                    </a:stretch>
+                  </pic:blipFill>
+                  <pic:spPr bwMode="auto">
+                    <a:xfrm>
+                      <a:off x="0" y="0"/>
+                      <a:ext cx="5334000" cy="6146996"/>
+                    </a:xfrm>
+                    <a:prstGeom prst="rect">
+                      <a:avLst/>
+                    </a:prstGeom>
+                    <a:noFill/>
+                    <a:ln w="9525">
+                      <a:noFill/>
+                      <a:headEnd/>
+                      <a:tailEnd/>
+                    </a:ln>
+                  </pic:spPr>
+                </pic:pic>
+              </a:graphicData>
+            </a:graphic>
+          </wp:inline>
+        </w:drawing>
+      </w:r>
+    </w:p>
+    <w:p>
+      <w:pPr>
+        <w:pStyle w:val="BodyText"/>
+      </w:pPr>
+      <w:r>
+        <w:rPr>
+          <w:i/>
+          <w:iCs/>
+        </w:rPr>
         <w:t>Figure 3.</w:t>
       </w:r>
       <w:r>
@@ -10795,8 +11053,8 @@
       <w:pPr>
         <w:pStyle w:val="Heading1"/>
       </w:pPr>
-      <w:bookmarkStart w:id="25" w:name="discussion"/>
-      <w:bookmarkEnd w:id="16"/>
+      <w:bookmarkStart w:id="68" w:name="discussion"/>
+      <w:bookmarkEnd w:id="59"/>
       <w:r>
         <w:lastRenderedPageBreak/>
         <w:t>Discussion</w:t>
@@ -10874,7 +11132,7 @@
       <w:r>
         <w:t xml:space="preserve"> </w:t>
       </w:r>
-      <w:bookmarkStart w:id="26" w:name="_Int_4QmHa32h"/>
+      <w:bookmarkStart w:id="69" w:name="_Int_4QmHa32h"/>
       <w:r>
         <w:t>very</w:t>
       </w:r>
@@ -10884,7 +11142,7 @@
       <w:r>
         <w:t>small</w:t>
       </w:r>
-      <w:bookmarkEnd w:id="26"/>
+      <w:bookmarkEnd w:id="69"/>
       <w:r>
         <w:t xml:space="preserve"> </w:t>
       </w:r>
@@ -11220,16 +11478,16 @@
       <w:r>
         <w:t xml:space="preserve">The </w:t>
       </w:r>
-      <w:commentRangeStart w:id="27"/>
+      <w:commentRangeStart w:id="70"/>
       <w:r>
         <w:t>severity</w:t>
       </w:r>
-      <w:commentRangeEnd w:id="27"/>
+      <w:commentRangeEnd w:id="70"/>
       <w:r>
         <w:rPr>
           <w:rStyle w:val="CommentReference"/>
         </w:rPr>
-        <w:commentReference w:id="27"/>
+        <w:commentReference w:id="70"/>
       </w:r>
       <w:r>
         <w:t xml:space="preserve"> and generality of the underestimate in heterogeneity due to unreliability means that meta-analysts should not ignore the effect of reliability on their heterogeneity estimates and that research is needed to provide practical guidance to meta-analysts.</w:t>
@@ -11438,7 +11696,7 @@
       <w:pPr>
         <w:pStyle w:val="Heading2"/>
       </w:pPr>
-      <w:bookmarkStart w:id="28" w:name="X43a0a6f8ec7b6e04964243f4c3f623fbe179566"/>
+      <w:bookmarkStart w:id="71" w:name="X43a0a6f8ec7b6e04964243f4c3f623fbe179566"/>
       <w:r>
         <w:t>Should meta-analysts correct for unreliability in primary studies?</w:t>
       </w:r>
@@ -11745,8 +12003,8 @@
       <w:pPr>
         <w:pStyle w:val="Heading2"/>
       </w:pPr>
-      <w:bookmarkStart w:id="29" w:name="limitations"/>
-      <w:bookmarkEnd w:id="28"/>
+      <w:bookmarkStart w:id="72" w:name="limitations"/>
+      <w:bookmarkEnd w:id="71"/>
       <w:r>
         <w:t>Limitations</w:t>
       </w:r>
@@ -11925,7 +12183,7 @@
       <w:r>
         <w:t>to gain a better idea of how likely a particular observed heterogeneity estimate is to belong to different distributions of true heterogeneity in the presence of measurement unreliability. As this would depend on N, K, mean reliability, variability in reliability, average effect size, observed heterogeneity, and the true heterogeneity levels being compared, implementing such an analysis would probably be best done on a case-by-case basis (e.g., through a webapp such as developed for sensitivity analyses of the effect of publication bias o</w:t>
       </w:r>
-      <w:commentRangeStart w:id="30"/>
+      <w:commentRangeStart w:id="73"/>
       <w:r>
         <w:t xml:space="preserve">n heterogeneity by Augusteijn et al., </w:t>
       </w:r>
@@ -11935,12 +12193,12 @@
       <w:r>
         <w:t>)</w:t>
       </w:r>
-      <w:commentRangeEnd w:id="30"/>
+      <w:commentRangeEnd w:id="73"/>
       <w:r>
         <w:rPr>
           <w:rStyle w:val="CommentReference"/>
         </w:rPr>
-        <w:commentReference w:id="30"/>
+        <w:commentReference w:id="73"/>
       </w:r>
       <w:r>
         <w:t xml:space="preserve">. Given the challenges in correcting for unreliability, such a sensitivity analysis could be a </w:t>
@@ -13232,7 +13490,7 @@
       <w:r>
         <w:t>Finally, we only considered bias in heterogeneity due to unreliability in primary studies, but there exist other measurement artifacts such as restriction of range, dichotomization and more (Hunter &amp; Schmidt, 2015). Although measurement error is the only measurement artifact that is always present, many of these other measurement artifacts may impact heterogeneity estimates when they are present. Based on Hunter &amp; Schmidt’s arguments that measurement artifacts all tend to attenuate effect sizes in a similar way to unreliability (p. XX), we expect that their net effect on heterogeneity estimates may similarly be a negative bias. The extent to which this prediction is true (and whether these measurement artifacts can be corrected for i</w:t>
       </w:r>
-      <w:commentRangeStart w:id="31"/>
+      <w:commentRangeStart w:id="74"/>
       <w:r>
         <w:t xml:space="preserve">n MASEM; </w:t>
       </w:r>
@@ -13252,12 +13510,12 @@
       <w:r>
         <w:t xml:space="preserve">, 2023) </w:t>
       </w:r>
-      <w:commentRangeEnd w:id="31"/>
+      <w:commentRangeEnd w:id="74"/>
       <w:r>
         <w:rPr>
           <w:rStyle w:val="CommentReference"/>
         </w:rPr>
-        <w:commentReference w:id="31"/>
+        <w:commentReference w:id="74"/>
       </w:r>
       <w:r>
         <w:t>awaits further study.</w:t>
@@ -13272,8 +13530,8 @@
       <w:pPr>
         <w:pStyle w:val="Heading2"/>
       </w:pPr>
-      <w:bookmarkStart w:id="32" w:name="conclusion"/>
-      <w:bookmarkEnd w:id="29"/>
+      <w:bookmarkStart w:id="75" w:name="conclusion"/>
+      <w:bookmarkEnd w:id="72"/>
       <w:r>
         <w:t>Conclusion</w:t>
       </w:r>
@@ -13289,17 +13547,15 @@
         <w:t xml:space="preserve">Unreliability may thereby be obscuring true differences between studies that could be relevant for theory, practice, and future research efforts. </w:t>
       </w:r>
       <w:r>
-        <w:t xml:space="preserve">As few meta-analyses in psychology correct for unreliability in primary studies, heterogeneity is likely underestimated in a large proportion of meta-analyses in </w:t>
-      </w:r>
-      <w:proofErr w:type="spellStart"/>
+        <w:t>As few meta-analyses in psychology correct for unreliability in primary studies, heterogeneity is likely underestimated in a large proportion of meta-analyses in psychology.</w:t>
+      </w:r>
+      <w:r>
+        <w:t xml:space="preserve"> </w:t>
+      </w:r>
       <w:proofErr w:type="gramStart"/>
       <w:r>
-        <w:t>psychology.</w:t>
-      </w:r>
-      <w:r>
         <w:t>Yet</w:t>
       </w:r>
-      <w:proofErr w:type="spellEnd"/>
       <w:proofErr w:type="gramEnd"/>
       <w:r>
         <w:t>, s</w:t>
@@ -13323,8 +13579,8 @@
         <w:lastRenderedPageBreak/>
         <w:t>difficult and will remain so unless measurement concerns (Flake &amp; Fried, 2020; Flake et al., 2017; Kane et al., 2021) are taken seriously in primary research. The good news is that study designs (multi-lab replication studies) which can apply more sophisticated versions of MASEM are becoming increasingly common in psychology.</w:t>
       </w:r>
-      <w:bookmarkEnd w:id="25"/>
-      <w:bookmarkEnd w:id="32"/>
+      <w:bookmarkEnd w:id="68"/>
+      <w:bookmarkEnd w:id="75"/>
     </w:p>
     <w:sectPr>
       <w:pgSz w:w="12240" w:h="15840"/>
@@ -13337,7 +13593,7 @@
 
 <file path=word/comments.xml><?xml version="1.0" encoding="utf-8"?>
 <w:comments xmlns:wpc="http://schemas.microsoft.com/office/word/2010/wordprocessingCanvas" xmlns:cx="http://schemas.microsoft.com/office/drawing/2014/chartex" xmlns:cx1="http://schemas.microsoft.com/office/drawing/2015/9/8/chartex" xmlns:cx2="http://schemas.microsoft.com/office/drawing/2015/10/21/chartex" xmlns:cx3="http://schemas.microsoft.com/office/drawing/2016/5/9/chartex" xmlns:cx4="http://schemas.microsoft.com/office/drawing/2016/5/10/chartex" xmlns:cx5="http://schemas.microsoft.com/office/drawing/2016/5/11/chartex" xmlns:cx6="http://schemas.microsoft.com/office/drawing/2016/5/12/chartex" xmlns:cx7="http://schemas.microsoft.com/office/drawing/2016/5/13/chartex" xmlns:cx8="http://schemas.microsoft.com/office/drawing/2016/5/14/chartex" xmlns:mc="http://schemas.openxmlformats.org/markup-compatibility/2006" xmlns:aink="http://schemas.microsoft.com/office/drawing/2016/ink" xmlns:am3d="http://schemas.microsoft.com/office/drawing/2017/model3d" xmlns:o="urn:schemas-microsoft-com:office:office" xmlns:oel="http://schemas.microsoft.com/office/2019/extlst" xmlns:r="http://schemas.openxmlformats.org/officeDocument/2006/relationships" xmlns:m="http://schemas.openxmlformats.org/officeDocument/2006/math" xmlns:v="urn:schemas-microsoft-com:vml" xmlns:wp14="http://schemas.microsoft.com/office/word/2010/wordprocessingDrawing" xmlns:wp="http://schemas.openxmlformats.org/drawingml/2006/wordprocessingDrawing" xmlns:w10="urn:schemas-microsoft-com:office:word" xmlns:w="http://schemas.openxmlformats.org/wordprocessingml/2006/main" xmlns:w14="http://schemas.microsoft.com/office/word/2010/wordml" xmlns:w15="http://schemas.microsoft.com/office/word/2012/wordml" xmlns:w16cex="http://schemas.microsoft.com/office/word/2018/wordml/cex" xmlns:w16cid="http://schemas.microsoft.com/office/word/2016/wordml/cid" xmlns:w16="http://schemas.microsoft.com/office/word/2018/wordml" xmlns:w16du="http://schemas.microsoft.com/office/word/2023/wordml/word16du" xmlns:w16sdtdh="http://schemas.microsoft.com/office/word/2020/wordml/sdtdatahash" xmlns:w16se="http://schemas.microsoft.com/office/word/2015/wordml/symex" xmlns:wpg="http://schemas.microsoft.com/office/word/2010/wordprocessingGroup" xmlns:wpi="http://schemas.microsoft.com/office/word/2010/wordprocessingInk" xmlns:wne="http://schemas.microsoft.com/office/word/2006/wordml" xmlns:wps="http://schemas.microsoft.com/office/word/2010/wordprocessingShape" mc:Ignorable="w14 w15 w16se w16cid w16 w16cex w16sdtdh wp14">
-  <w:comment w:id="4" w:author="Anton Olsson Collentine" w:date="2023-06-08T14:51:00Z" w:initials="AOC">
+  <w:comment w:id="47" w:author="Anton Olsson Collentine" w:date="2023-06-08T14:51:00Z" w:initials="AOC">
     <w:p>
       <w:pPr>
         <w:pStyle w:val="CommentText"/>
@@ -13353,7 +13609,7 @@
       </w:r>
     </w:p>
   </w:comment>
-  <w:comment w:id="5" w:author="Jelte Wicherts" w:date="2023-05-26T12:55:00Z" w:initials="JW">
+  <w:comment w:id="48" w:author="Jelte Wicherts" w:date="2023-05-26T12:55:00Z" w:initials="JW">
     <w:p>
       <w:pPr>
         <w:pStyle w:val="CommentText"/>
@@ -13369,7 +13625,7 @@
       </w:r>
     </w:p>
   </w:comment>
-  <w:comment w:id="6" w:author="Anton Olsson Collentine" w:date="2023-06-01T10:12:00Z" w:initials="AOC">
+  <w:comment w:id="49" w:author="Anton Olsson Collentine" w:date="2023-06-01T10:12:00Z" w:initials="AOC">
     <w:p>
       <w:pPr>
         <w:pStyle w:val="CommentText"/>
@@ -13385,7 +13641,7 @@
       </w:r>
     </w:p>
   </w:comment>
-  <w:comment w:id="7" w:author="Jelte Wicherts" w:date="2023-06-06T07:37:00Z" w:initials="JW">
+  <w:comment w:id="50" w:author="Jelte Wicherts" w:date="2023-06-06T07:37:00Z" w:initials="JW">
     <w:p>
       <w:pPr>
         <w:pStyle w:val="CommentText"/>
@@ -13401,7 +13657,7 @@
       </w:r>
     </w:p>
   </w:comment>
-  <w:comment w:id="11" w:author="Anton Olsson Collentine" w:date="2023-05-30T17:21:00Z" w:initials="AOC">
+  <w:comment w:id="54" w:author="Anton Olsson Collentine" w:date="2023-05-30T17:21:00Z" w:initials="AOC">
     <w:p>
       <w:pPr>
         <w:pStyle w:val="CommentText"/>
@@ -13417,7 +13673,7 @@
       </w:r>
     </w:p>
   </w:comment>
-  <w:comment w:id="14" w:author="Anton Olsson Collentine" w:date="2023-05-30T17:23:00Z" w:initials="AOC">
+  <w:comment w:id="57" w:author="Anton Olsson Collentine" w:date="2023-05-30T17:23:00Z" w:initials="AOC">
     <w:p>
       <w:pPr>
         <w:pStyle w:val="CommentText"/>
@@ -13433,7 +13689,7 @@
       </w:r>
     </w:p>
   </w:comment>
-  <w:comment w:id="15" w:author="Anton Olsson Collentine" w:date="2023-05-30T17:23:00Z" w:initials="AOC">
+  <w:comment w:id="58" w:author="Anton Olsson Collentine" w:date="2023-05-30T17:23:00Z" w:initials="AOC">
     <w:p>
       <w:pPr>
         <w:pStyle w:val="CommentText"/>
@@ -13449,7 +13705,7 @@
       </w:r>
     </w:p>
   </w:comment>
-  <w:comment w:id="17" w:author="Jelte Wicherts" w:date="2023-06-06T08:46:00Z" w:initials="JW">
+  <w:comment w:id="60" w:author="Jelte Wicherts" w:date="2023-06-06T08:46:00Z" w:initials="JW">
     <w:p>
       <w:pPr>
         <w:pStyle w:val="CommentText"/>
@@ -13465,7 +13721,7 @@
       </w:r>
     </w:p>
   </w:comment>
-  <w:comment w:id="18" w:author="Anton Olsson Collentine" w:date="2023-06-07T21:12:00Z" w:initials="AOC">
+  <w:comment w:id="61" w:author="Anton Olsson Collentine" w:date="2023-06-07T21:12:00Z" w:initials="AOC">
     <w:p>
       <w:pPr>
         <w:pStyle w:val="CommentText"/>
@@ -13481,7 +13737,7 @@
       </w:r>
     </w:p>
   </w:comment>
-  <w:comment w:id="19" w:author="Marjan Bakker" w:date="2023-05-30T08:31:00Z" w:initials="MB">
+  <w:comment w:id="62" w:author="Marjan Bakker" w:date="2023-05-30T08:31:00Z" w:initials="MB">
     <w:p>
       <w:pPr>
         <w:pStyle w:val="CommentText"/>
@@ -13497,7 +13753,7 @@
       </w:r>
     </w:p>
   </w:comment>
-  <w:comment w:id="20" w:author="Marjan Bakker" w:date="2023-06-02T15:01:00Z" w:initials="MB">
+  <w:comment w:id="63" w:author="Marjan Bakker" w:date="2023-06-02T15:01:00Z" w:initials="MB">
     <w:p>
       <w:pPr>
         <w:pStyle w:val="CommentText"/>
@@ -13513,7 +13769,7 @@
       </w:r>
     </w:p>
   </w:comment>
-  <w:comment w:id="21" w:author="Anton Olsson Collentine" w:date="2023-06-07T21:05:00Z" w:initials="AOC">
+  <w:comment w:id="64" w:author="Anton Olsson Collentine" w:date="2023-06-07T21:05:00Z" w:initials="AOC">
     <w:p>
       <w:pPr>
         <w:pStyle w:val="CommentText"/>
@@ -13529,7 +13785,7 @@
       </w:r>
     </w:p>
   </w:comment>
-  <w:comment w:id="22" w:author="Marjan Bakker" w:date="2023-06-02T15:08:00Z" w:initials="MB">
+  <w:comment w:id="65" w:author="Marjan Bakker" w:date="2023-06-02T15:08:00Z" w:initials="MB">
     <w:p>
       <w:pPr>
         <w:pStyle w:val="CommentText"/>
@@ -13545,7 +13801,7 @@
       </w:r>
     </w:p>
   </w:comment>
-  <w:comment w:id="23" w:author="Marjan Bakker" w:date="2023-06-02T15:09:00Z" w:initials="MB">
+  <w:comment w:id="66" w:author="Marjan Bakker" w:date="2023-06-02T15:09:00Z" w:initials="MB">
     <w:p>
       <w:pPr>
         <w:pStyle w:val="CommentText"/>
@@ -13561,7 +13817,7 @@
       </w:r>
     </w:p>
   </w:comment>
-  <w:comment w:id="27" w:author="Anton Olsson Collentine" w:date="2023-06-01T14:44:00Z" w:initials="AOC">
+  <w:comment w:id="70" w:author="Anton Olsson Collentine" w:date="2023-06-01T14:44:00Z" w:initials="AOC">
     <w:p>
       <w:pPr>
         <w:pStyle w:val="CommentText"/>
@@ -13590,7 +13846,7 @@
       </w:hyperlink>
     </w:p>
   </w:comment>
-  <w:comment w:id="30" w:author="Jelte Wicherts" w:date="2023-05-26T16:51:00Z" w:initials="JW">
+  <w:comment w:id="73" w:author="Jelte Wicherts" w:date="2023-05-26T16:51:00Z" w:initials="JW">
     <w:p>
       <w:pPr>
         <w:pStyle w:val="CommentText"/>
@@ -13606,7 +13862,7 @@
       </w:r>
     </w:p>
   </w:comment>
-  <w:comment w:id="31" w:author="Jelte Wicherts" w:date="2023-05-26T16:48:00Z" w:initials="JW">
+  <w:comment w:id="74" w:author="Jelte Wicherts" w:date="2023-05-26T16:48:00Z" w:initials="JW">
     <w:p>
       <w:pPr>
         <w:pStyle w:val="CommentText"/>
@@ -15489,11 +15745,12 @@
 </file>
 
 <file path=customXml/item1.xml><?xml version="1.0" encoding="utf-8"?>
-<p:properties xmlns:p="http://schemas.microsoft.com/office/2006/metadata/properties" xmlns:xsi="http://www.w3.org/2001/XMLSchema-instance" xmlns:pc="http://schemas.microsoft.com/office/infopath/2007/PartnerControls">
-  <documentManagement>
-    <_activity xmlns="d9a6fd00-b9d4-4867-a189-c821e0188a69" xsi:nil="true"/>
-  </documentManagement>
-</p:properties>
+<?mso-contentType ?>
+<FormTemplates xmlns="http://schemas.microsoft.com/sharepoint/v3/contenttype/forms">
+  <Display>DocumentLibraryForm</Display>
+  <Edit>DocumentLibraryForm</Edit>
+  <New>DocumentLibraryForm</New>
+</FormTemplates>
 </file>
 
 <file path=customXml/item2.xml><?xml version="1.0" encoding="utf-8"?>
@@ -15688,20 +15945,21 @@
 </file>
 
 <file path=customXml/item3.xml><?xml version="1.0" encoding="utf-8"?>
-<?mso-contentType ?>
-<FormTemplates xmlns="http://schemas.microsoft.com/sharepoint/v3/contenttype/forms">
-  <Display>DocumentLibraryForm</Display>
-  <Edit>DocumentLibraryForm</Edit>
-  <New>DocumentLibraryForm</New>
-</FormTemplates>
+<p:properties xmlns:p="http://schemas.microsoft.com/office/2006/metadata/properties" xmlns:xsi="http://www.w3.org/2001/XMLSchema-instance" xmlns:pc="http://schemas.microsoft.com/office/infopath/2007/PartnerControls">
+  <documentManagement>
+    <_activity xmlns="d9a6fd00-b9d4-4867-a189-c821e0188a69" xsi:nil="true"/>
+  </documentManagement>
+</p:properties>
+</file>
+
+<file path=customXml/item4.xml><?xml version="1.0" encoding="utf-8"?>
+<b:Sources xmlns:b="http://schemas.openxmlformats.org/officeDocument/2006/bibliography" xmlns="http://schemas.openxmlformats.org/officeDocument/2006/bibliography" SelectedStyle="\APASixthEditionOfficeOnline.xsl" StyleName="APA" Version="6"/>
 </file>
 
 <file path=customXml/itemProps1.xml><?xml version="1.0" encoding="utf-8"?>
-<ds:datastoreItem xmlns:ds="http://schemas.openxmlformats.org/officeDocument/2006/customXml" ds:itemID="{A6063CE6-AA18-43BB-95A5-03B2531A32A6}">
+<ds:datastoreItem xmlns:ds="http://schemas.openxmlformats.org/officeDocument/2006/customXml" ds:itemID="{5CCBFB24-B27A-4AD7-99D6-5EE79B018E96}">
   <ds:schemaRefs>
-    <ds:schemaRef ds:uri="http://schemas.microsoft.com/office/2006/metadata/properties"/>
-    <ds:schemaRef ds:uri="http://schemas.microsoft.com/office/infopath/2007/PartnerControls"/>
-    <ds:schemaRef ds:uri="d9a6fd00-b9d4-4867-a189-c821e0188a69"/>
+    <ds:schemaRef ds:uri="http://schemas.microsoft.com/sharepoint/v3/contenttype/forms"/>
   </ds:schemaRefs>
 </ds:datastoreItem>
 </file>
@@ -15726,9 +15984,19 @@
 </file>
 
 <file path=customXml/itemProps3.xml><?xml version="1.0" encoding="utf-8"?>
-<ds:datastoreItem xmlns:ds="http://schemas.openxmlformats.org/officeDocument/2006/customXml" ds:itemID="{5CCBFB24-B27A-4AD7-99D6-5EE79B018E96}">
+<ds:datastoreItem xmlns:ds="http://schemas.openxmlformats.org/officeDocument/2006/customXml" ds:itemID="{A6063CE6-AA18-43BB-95A5-03B2531A32A6}">
   <ds:schemaRefs>
-    <ds:schemaRef ds:uri="http://schemas.microsoft.com/sharepoint/v3/contenttype/forms"/>
+    <ds:schemaRef ds:uri="http://schemas.microsoft.com/office/2006/metadata/properties"/>
+    <ds:schemaRef ds:uri="http://schemas.microsoft.com/office/infopath/2007/PartnerControls"/>
+    <ds:schemaRef ds:uri="d9a6fd00-b9d4-4867-a189-c821e0188a69"/>
+  </ds:schemaRefs>
+</ds:datastoreItem>
+</file>
+
+<file path=customXml/itemProps4.xml><?xml version="1.0" encoding="utf-8"?>
+<ds:datastoreItem xmlns:ds="http://schemas.openxmlformats.org/officeDocument/2006/customXml" ds:itemID="{4E5E688F-05B7-46C4-8E0E-663E8FBC0DEC}">
+  <ds:schemaRefs>
+    <ds:schemaRef ds:uri="http://schemas.openxmlformats.org/officeDocument/2006/bibliography"/>
   </ds:schemaRefs>
 </ds:datastoreItem>
 </file>
</xml_diff>